<commit_message>
now use the START_LOCATION constant, modified rapport, deleted comments main
</commit_message>
<xml_diff>
--- a/Rapport_Projet.docx
+++ b/Rapport_Projet.docx
@@ -1,12 +1,14 @@
 
 <file path=word/document.xml><?xml version="1.0" encoding="utf-8"?>
-<w:document xmlns:wpc="http://schemas.microsoft.com/office/word/2010/wordprocessingCanvas" xmlns:cx="http://schemas.microsoft.com/office/drawing/2014/chartex" xmlns:cx1="http://schemas.microsoft.com/office/drawing/2015/9/8/chartex" xmlns:cx2="http://schemas.microsoft.com/office/drawing/2015/10/21/chartex" xmlns:cx3="http://schemas.microsoft.com/office/drawing/2016/5/9/chartex" xmlns:cx4="http://schemas.microsoft.com/office/drawing/2016/5/10/chartex" xmlns:cx5="http://schemas.microsoft.com/office/drawing/2016/5/11/chartex" xmlns:cx6="http://schemas.microsoft.com/office/drawing/2016/5/12/chartex" xmlns:cx7="http://schemas.microsoft.com/office/drawing/2016/5/13/chartex" xmlns:cx8="http://schemas.microsoft.com/office/drawing/2016/5/14/chartex" xmlns:mc="http://schemas.openxmlformats.org/markup-compatibility/2006" xmlns:aink="http://schemas.microsoft.com/office/drawing/2016/ink" xmlns:am3d="http://schemas.microsoft.com/office/drawing/2017/model3d" xmlns:o="urn:schemas-microsoft-com:office:office" xmlns:oel="http://schemas.microsoft.com/office/2019/extlst" xmlns:r="http://schemas.openxmlformats.org/officeDocument/2006/relationships" xmlns:m="http://schemas.openxmlformats.org/officeDocument/2006/math" xmlns:v="urn:schemas-microsoft-com:vml" xmlns:wp14="http://schemas.microsoft.com/office/word/2010/wordprocessingDrawing" xmlns:wp="http://schemas.openxmlformats.org/drawingml/2006/wordprocessingDrawing" xmlns:w10="urn:schemas-microsoft-com:office:word" xmlns:w="http://schemas.openxmlformats.org/wordprocessingml/2006/main" xmlns:w14="http://schemas.microsoft.com/office/word/2010/wordml" xmlns:w15="http://schemas.microsoft.com/office/word/2012/wordml" xmlns:w16cex="http://schemas.microsoft.com/office/word/2018/wordml/cex" xmlns:w16cid="http://schemas.microsoft.com/office/word/2016/wordml/cid" xmlns:w16="http://schemas.microsoft.com/office/word/2018/wordml" xmlns:w16sdtdh="http://schemas.microsoft.com/office/word/2020/wordml/sdtdatahash" xmlns:w16se="http://schemas.microsoft.com/office/word/2015/wordml/symex" xmlns:wpg="http://schemas.microsoft.com/office/word/2010/wordprocessingGroup" xmlns:wpi="http://schemas.microsoft.com/office/word/2010/wordprocessingInk" xmlns:wne="http://schemas.microsoft.com/office/word/2006/wordml" xmlns:wps="http://schemas.microsoft.com/office/word/2010/wordprocessingShape" mc:Ignorable="w14 w15 w16se w16cid w16 w16cex w16sdtdh wp14">
+<w:document xmlns:o="urn:schemas-microsoft-com:office:office" xmlns:r="http://schemas.openxmlformats.org/officeDocument/2006/relationships" xmlns:v="urn:schemas-microsoft-com:vml" xmlns:w="http://schemas.openxmlformats.org/wordprocessingml/2006/main" xmlns:w10="urn:schemas-microsoft-com:office:word" xmlns:wp="http://schemas.openxmlformats.org/drawingml/2006/wordprocessingDrawing" xmlns:wps="http://schemas.microsoft.com/office/word/2010/wordprocessingShape" xmlns:wpg="http://schemas.microsoft.com/office/word/2010/wordprocessingGroup" xmlns:mc="http://schemas.openxmlformats.org/markup-compatibility/2006" xmlns:wp14="http://schemas.microsoft.com/office/word/2010/wordprocessingDrawing" xmlns:w14="http://schemas.microsoft.com/office/word/2010/wordml" mc:Ignorable="w14 wp14">
   <w:body>
     <w:p>
       <w:pPr>
+        <w:pStyle w:val="Normal"/>
         <w:jc w:val="center"/>
         <w:rPr>
-          <w:rFonts w:asciiTheme="majorHAnsi" w:hAnsiTheme="majorHAnsi" w:cstheme="majorHAnsi"/>
+          <w:rFonts w:ascii="Calibri Light" w:hAnsi="Calibri Light" w:cs="Calibri Light" w:asciiTheme="majorHAnsi" w:cstheme="majorHAnsi" w:hAnsiTheme="majorHAnsi"/>
+          <w:b/>
           <w:b/>
           <w:bCs/>
           <w:sz w:val="44"/>
@@ -16,57 +18,47 @@
       </w:pPr>
       <w:r>
         <w:rPr>
-          <w:rFonts w:asciiTheme="majorHAnsi" w:hAnsiTheme="majorHAnsi" w:cstheme="majorHAnsi"/>
+          <w:rFonts w:cs="Calibri Light" w:ascii="Calibri Light" w:hAnsi="Calibri Light" w:asciiTheme="majorHAnsi" w:cstheme="majorHAnsi" w:hAnsiTheme="majorHAnsi"/>
           <w:b/>
           <w:bCs/>
           <w:sz w:val="44"/>
           <w:szCs w:val="44"/>
           <w:lang w:val="en-US"/>
         </w:rPr>
-        <w:t xml:space="preserve">Rapport de </w:t>
-      </w:r>
-      <w:proofErr w:type="spellStart"/>
-      <w:r>
-        <w:rPr>
-          <w:rFonts w:asciiTheme="majorHAnsi" w:hAnsiTheme="majorHAnsi" w:cstheme="majorHAnsi"/>
-          <w:b/>
-          <w:bCs/>
-          <w:sz w:val="44"/>
-          <w:szCs w:val="44"/>
+        <w:t>Rapport de projet POO: “The fountain of youth’s tale”</w:t>
+      </w:r>
+    </w:p>
+    <w:p>
+      <w:pPr>
+        <w:pStyle w:val="Normal"/>
+        <w:rPr>
           <w:lang w:val="en-US"/>
         </w:rPr>
-        <w:t>projet</w:t>
-      </w:r>
-      <w:proofErr w:type="spellEnd"/>
-      <w:r>
-        <w:rPr>
-          <w:rFonts w:asciiTheme="majorHAnsi" w:hAnsiTheme="majorHAnsi" w:cstheme="majorHAnsi"/>
-          <w:b/>
-          <w:bCs/>
-          <w:sz w:val="44"/>
-          <w:szCs w:val="44"/>
+      </w:pPr>
+      <w:r>
+        <w:rPr>
           <w:lang w:val="en-US"/>
         </w:rPr>
-        <w:t xml:space="preserve"> POO: “The fountain of youth’s tale”</w:t>
-      </w:r>
-    </w:p>
-    <w:p>
-      <w:pPr>
+      </w:r>
+    </w:p>
+    <w:p>
+      <w:pPr>
+        <w:pStyle w:val="Normal"/>
         <w:rPr>
           <w:lang w:val="en-US"/>
         </w:rPr>
       </w:pPr>
-    </w:p>
-    <w:p>
-      <w:pPr>
+      <w:r>
         <w:rPr>
           <w:lang w:val="en-US"/>
         </w:rPr>
-      </w:pPr>
-    </w:p>
-    <w:p>
-      <w:pPr>
-        <w:rPr>
+      </w:r>
+    </w:p>
+    <w:p>
+      <w:pPr>
+        <w:pStyle w:val="Normal"/>
+        <w:rPr>
+          <w:b/>
           <w:b/>
           <w:bCs/>
           <w:sz w:val="32"/>
@@ -84,29 +76,49 @@
       </w:r>
     </w:p>
     <w:p>
-      <w:r>
+      <w:pPr>
+        <w:pStyle w:val="Normal"/>
+        <w:rPr/>
+      </w:pPr>
+      <w:r>
+        <w:rPr/>
         <w:t>Au début de votre aventure, une histoire vous sera proposée.</w:t>
       </w:r>
     </w:p>
     <w:p>
-      <w:r>
+      <w:pPr>
+        <w:pStyle w:val="Normal"/>
+        <w:rPr/>
+      </w:pPr>
+      <w:r>
+        <w:rPr/>
         <w:t xml:space="preserve">Avancez dans l’histoire en tapant dans la console les mots clé que vous souhaitez, ces mots clés seront proposé dans la phrase et seront sous forme de « mot-clé ». </w:t>
       </w:r>
     </w:p>
     <w:p>
-      <w:r>
+      <w:pPr>
+        <w:pStyle w:val="Normal"/>
+        <w:rPr/>
+      </w:pPr>
+      <w:r>
+        <w:rPr/>
         <w:t xml:space="preserve">Selon les mots clés que vous allez rentrer différents scénarios vont s’offrir à vous, certains vont vous mener à votre but tandis que d’autres vous feront perdre la partie. Lorsque vous perdez la console s’arrêtera simplement. </w:t>
       </w:r>
     </w:p>
     <w:p>
-      <w:r>
-        <w:t xml:space="preserve">Un mot clé Help vous indiquera quel mot-clé vous pouvez sélectionner dans votre situation présente. </w:t>
-      </w:r>
-    </w:p>
-    <w:p/>
-    <w:p>
-      <w:pPr>
-        <w:rPr>
+      <w:pPr>
+        <w:pStyle w:val="Normal"/>
+        <w:rPr/>
+      </w:pPr>
+      <w:r>
+        <w:rPr/>
+      </w:r>
+    </w:p>
+    <w:p>
+      <w:pPr>
+        <w:pStyle w:val="Normal"/>
+        <w:rPr>
+          <w:b/>
           <w:b/>
           <w:bCs/>
           <w:sz w:val="32"/>
@@ -120,91 +132,23 @@
           <w:sz w:val="32"/>
           <w:szCs w:val="32"/>
         </w:rPr>
-        <w:t xml:space="preserve">Documentation </w:t>
-      </w:r>
-      <w:r>
-        <w:rPr>
-          <w:b/>
-          <w:bCs/>
-          <w:sz w:val="32"/>
-          <w:szCs w:val="32"/>
-        </w:rPr>
-        <w:t>développeur:</w:t>
-      </w:r>
-      <w:r>
-        <w:rPr>
-          <w:b/>
-          <w:bCs/>
-          <w:sz w:val="32"/>
-          <w:szCs w:val="32"/>
-        </w:rPr>
-        <w:t xml:space="preserve"> </w:t>
-      </w:r>
-    </w:p>
-    <w:p>
-      <w:r>
-        <w:rPr>
-          <w:rFonts w:asciiTheme="majorHAnsi" w:hAnsiTheme="majorHAnsi" w:cstheme="majorHAnsi"/>
+        <w:t xml:space="preserve">Documentation développeur: </w:t>
+      </w:r>
+    </w:p>
+    <w:p>
+      <w:pPr>
+        <w:pStyle w:val="Normal"/>
+        <w:rPr/>
+      </w:pPr>
+      <w:r>
+        <w:rPr>
+          <w:rFonts w:cs="Calibri Light" w:ascii="Calibri Light" w:hAnsi="Calibri Light" w:asciiTheme="majorHAnsi" w:cstheme="majorHAnsi" w:hAnsiTheme="majorHAnsi"/>
           <w:sz w:val="28"/>
           <w:szCs w:val="28"/>
           <w:u w:val="single"/>
           <w:lang w:val="en-US"/>
         </w:rPr>
-        <w:t xml:space="preserve">Le </w:t>
-      </w:r>
-      <w:proofErr w:type="spellStart"/>
-      <w:r>
-        <w:rPr>
-          <w:rFonts w:asciiTheme="majorHAnsi" w:hAnsiTheme="majorHAnsi" w:cstheme="majorHAnsi"/>
-          <w:sz w:val="28"/>
-          <w:szCs w:val="28"/>
-          <w:u w:val="single"/>
-          <w:lang w:val="en-US"/>
-        </w:rPr>
-        <w:t>diagramme</w:t>
-      </w:r>
-      <w:proofErr w:type="spellEnd"/>
-      <w:r>
-        <w:rPr>
-          <w:rFonts w:asciiTheme="majorHAnsi" w:hAnsiTheme="majorHAnsi" w:cstheme="majorHAnsi"/>
-          <w:sz w:val="28"/>
-          <w:szCs w:val="28"/>
-          <w:u w:val="single"/>
-          <w:lang w:val="en-US"/>
-        </w:rPr>
-        <w:t xml:space="preserve"> de </w:t>
-      </w:r>
-      <w:proofErr w:type="spellStart"/>
-      <w:r>
-        <w:rPr>
-          <w:rFonts w:asciiTheme="majorHAnsi" w:hAnsiTheme="majorHAnsi" w:cstheme="majorHAnsi"/>
-          <w:sz w:val="28"/>
-          <w:szCs w:val="28"/>
-          <w:u w:val="single"/>
-          <w:lang w:val="en-US"/>
-        </w:rPr>
-        <w:t>classe</w:t>
-      </w:r>
-      <w:proofErr w:type="spellEnd"/>
-      <w:r>
-        <w:rPr>
-          <w:rFonts w:asciiTheme="majorHAnsi" w:hAnsiTheme="majorHAnsi" w:cstheme="majorHAnsi"/>
-          <w:sz w:val="28"/>
-          <w:szCs w:val="28"/>
-          <w:u w:val="single"/>
-          <w:lang w:val="en-US"/>
-        </w:rPr>
-        <w:t>/</w:t>
-      </w:r>
-      <w:r>
-        <w:rPr>
-          <w:rFonts w:asciiTheme="majorHAnsi" w:hAnsiTheme="majorHAnsi" w:cstheme="majorHAnsi"/>
-          <w:sz w:val="28"/>
-          <w:szCs w:val="28"/>
-          <w:u w:val="single"/>
-          <w:lang w:val="en-US"/>
-        </w:rPr>
-        <w:t>UML:</w:t>
+        <w:t>Le diagramme de classe/UML:</w:t>
       </w:r>
       <w:r>
         <w:rPr>
@@ -214,13 +158,11 @@
         <w:t xml:space="preserve"> </w:t>
       </w:r>
       <w:r>
-        <w:rPr>
-          <w:noProof/>
-        </w:rPr>
+        <w:rPr/>
         <w:drawing>
-          <wp:inline distT="0" distB="0" distL="0" distR="0" wp14:anchorId="5A68CB3B" wp14:editId="0B58B183">
+          <wp:inline distT="0" distB="0" distL="0" distR="0">
             <wp:extent cx="5760720" cy="3653155"/>
-            <wp:effectExtent l="0" t="0" r="0" b="4445"/>
+            <wp:effectExtent l="0" t="0" r="0" b="0"/>
             <wp:docPr id="1" name="Picture 1" descr="Diagram&#10;&#10;Description automatically generated"/>
             <wp:cNvGraphicFramePr>
               <a:graphicFrameLocks xmlns:a="http://schemas.openxmlformats.org/drawingml/2006/main" noChangeAspect="1"/>
@@ -230,21 +172,17 @@
                 <pic:pic xmlns:pic="http://schemas.openxmlformats.org/drawingml/2006/picture">
                   <pic:nvPicPr>
                     <pic:cNvPr id="1" name="Picture 1" descr="Diagram&#10;&#10;Description automatically generated"/>
-                    <pic:cNvPicPr/>
+                    <pic:cNvPicPr>
+                      <a:picLocks noChangeAspect="1" noChangeArrowheads="1"/>
+                    </pic:cNvPicPr>
                   </pic:nvPicPr>
                   <pic:blipFill>
-                    <a:blip r:embed="rId5">
-                      <a:extLst>
-                        <a:ext uri="{28A0092B-C50C-407E-A947-70E740481C1C}">
-                          <a14:useLocalDpi xmlns:a14="http://schemas.microsoft.com/office/drawing/2010/main" val="0"/>
-                        </a:ext>
-                      </a:extLst>
-                    </a:blip>
+                    <a:blip r:embed="rId2"/>
                     <a:stretch>
                       <a:fillRect/>
                     </a:stretch>
                   </pic:blipFill>
-                  <pic:spPr>
+                  <pic:spPr bwMode="auto">
                     <a:xfrm>
                       <a:off x="0" y="0"/>
                       <a:ext cx="5760720" cy="3653155"/>
@@ -260,20 +198,49 @@
         </w:drawing>
       </w:r>
     </w:p>
-    <w:p/>
-    <w:p>
-      <w:r>
+    <w:p>
+      <w:pPr>
+        <w:pStyle w:val="Normal"/>
+        <w:rPr/>
+      </w:pPr>
+      <w:r>
+        <w:rPr/>
+      </w:r>
+    </w:p>
+    <w:p>
+      <w:pPr>
+        <w:pStyle w:val="Normal"/>
+        <w:rPr/>
+      </w:pPr>
+      <w:r>
+        <w:rPr/>
         <w:t>Pour commencer, voici notre diagramme de classe. Elle a été notre première étape, elle est aussi un Schéma UML afin de pouvoir voir facilement les associations entre les différentes classes.</w:t>
       </w:r>
     </w:p>
     <w:p>
-      <w:r>
-        <w:lastRenderedPageBreak/>
-        <w:t xml:space="preserve">Notre classe que l’on pourrait appeler de principale est : Location. C’est une classe abstraite car elle sera ensuite implémentée par les autres sous classes qui sont en l’occurrence nos planètes. </w:t>
-      </w:r>
-    </w:p>
-    <w:p/>
-    <w:p>
+      <w:pPr>
+        <w:pStyle w:val="Normal"/>
+        <w:rPr/>
+      </w:pPr>
+      <w:r>
+        <w:rPr/>
+        <w:t xml:space="preserve">Notre classe que l’on pourrait appeler principale est : Location. C’est une classe abstraite car elle sera ensuite implémentée par les autres sous classes qui sont en l’occurrence nos planètes. </w:t>
+      </w:r>
+    </w:p>
+    <w:p>
+      <w:pPr>
+        <w:pStyle w:val="Normal"/>
+        <w:rPr/>
+      </w:pPr>
+      <w:r>
+        <w:rPr/>
+      </w:r>
+    </w:p>
+    <w:p>
+      <w:pPr>
+        <w:pStyle w:val="Normal"/>
+        <w:rPr/>
+      </w:pPr>
       <w:r>
         <w:rPr>
           <w:b/>
@@ -282,29 +249,25 @@
         <w:t>Location</w:t>
       </w:r>
       <w:r>
-        <w:t xml:space="preserve"> : Elle est </w:t>
-      </w:r>
-      <w:r>
-        <w:t>caractérisée</w:t>
-      </w:r>
-      <w:r>
-        <w:t xml:space="preserve"> par un charactère, une MAP, le nom d’une planète en l’occurrence, nous avons choisi que la planète « </w:t>
-      </w:r>
-      <w:proofErr w:type="spellStart"/>
-      <w:r>
-        <w:t>Earth</w:t>
-      </w:r>
-      <w:proofErr w:type="spellEnd"/>
-      <w:r>
-        <w:t xml:space="preserve"> » serait la première c’est donc pour ça qu’elle est une constante. </w:t>
-      </w:r>
-    </w:p>
-    <w:p>
-      <w:r>
+        <w:rPr/>
+        <w:t xml:space="preserve"> : Elle est caractérisée par un charactère, une MAP, le nom d’une planète en l’occurrence, nous avons choisi que la planète « Earth » serait la première c’est donc pour ça qu’elle est une constante. </w:t>
+      </w:r>
+    </w:p>
+    <w:p>
+      <w:pPr>
+        <w:pStyle w:val="Normal"/>
+        <w:rPr/>
+      </w:pPr>
+      <w:r>
+        <w:rPr/>
         <w:t xml:space="preserve">Les sous classes sont les planètes que chacun d’entre nous sommes réparties. Elles héritent donc de cette classe Location. </w:t>
       </w:r>
     </w:p>
     <w:p>
+      <w:pPr>
+        <w:pStyle w:val="Normal"/>
+        <w:rPr/>
+      </w:pPr>
       <w:r>
         <w:rPr>
           <w:b/>
@@ -313,51 +276,32 @@
         <w:t>Items</w:t>
       </w:r>
       <w:r>
-        <w:t xml:space="preserve"> : Le personnage principal aura une classe Item qui elle aussi sera abstraite. Elle est implémentée par les sous classes </w:t>
-      </w:r>
-      <w:proofErr w:type="spellStart"/>
-      <w:proofErr w:type="gramStart"/>
-      <w:r>
-        <w:t>Drug,Food</w:t>
-      </w:r>
-      <w:proofErr w:type="gramEnd"/>
-      <w:r>
-        <w:t>,Tale</w:t>
-      </w:r>
-      <w:proofErr w:type="spellEnd"/>
-      <w:r>
-        <w:t xml:space="preserve"> et </w:t>
-      </w:r>
-      <w:proofErr w:type="spellStart"/>
-      <w:r>
-        <w:t>Weapon</w:t>
-      </w:r>
-      <w:proofErr w:type="spellEnd"/>
-      <w:r>
-        <w:t xml:space="preserve">. Items est un inventaire qui stocke les différentes données que le personnage possède dans le jeu. </w:t>
-      </w:r>
-    </w:p>
-    <w:p>
-      <w:r>
-        <w:rPr>
-          <w:b/>
-          <w:bCs/>
-        </w:rPr>
-        <w:t>Player</w:t>
-      </w:r>
-      <w:r>
-        <w:rPr>
-          <w:b/>
-          <w:bCs/>
-        </w:rPr>
-        <w:t xml:space="preserve"> : </w:t>
-      </w:r>
-      <w:r>
+        <w:rPr/>
+        <w:t xml:space="preserve"> : Le personnage principal aura une classe Item qui elle aussi sera abstraite. Elle est implémentée par les sous classes Drug,Food,Tale et Weapon. Items est un inventaire qui stocke les différentes données que le personnage possède dans le jeu. </w:t>
+      </w:r>
+    </w:p>
+    <w:p>
+      <w:pPr>
+        <w:pStyle w:val="Normal"/>
+        <w:rPr/>
+      </w:pPr>
+      <w:r>
+        <w:rPr>
+          <w:b/>
+          <w:bCs/>
+        </w:rPr>
+        <w:t xml:space="preserve">Player : </w:t>
+      </w:r>
+      <w:r>
+        <w:rPr/>
         <w:t xml:space="preserve">La classe Player quant à elle « crée » les attributs du joueurs protagoniste. Le Player devra savoir dans quelle planète il se situe, de qui est fait son équipage, et de quels objets il détient. C’est dans cette classe qu’il pourra aussi ajouter de nouvelles personnes dans son équipage et de nouveaux objets. </w:t>
       </w:r>
     </w:p>
     <w:p>
-      <w:proofErr w:type="spellStart"/>
+      <w:pPr>
+        <w:pStyle w:val="Normal"/>
+        <w:rPr/>
+      </w:pPr>
       <w:r>
         <w:rPr>
           <w:b/>
@@ -365,8 +309,8 @@
         </w:rPr>
         <w:t>NPCharacter</w:t>
       </w:r>
-      <w:proofErr w:type="spellEnd"/>
-      <w:r>
+      <w:r>
+        <w:rPr/>
         <w:t xml:space="preserve"> : Cette classe correspond à tous les personnages « secondaire » que le protagoniste pourra recruter dans son équipage. Ces charactères auront pour attribut : </w:t>
       </w:r>
     </w:p>
@@ -377,26 +321,11 @@
           <w:ilvl w:val="0"/>
           <w:numId w:val="1"/>
         </w:numPr>
-      </w:pPr>
-      <w:r>
-        <w:t xml:space="preserve">Une spécialité </w:t>
-      </w:r>
-      <w:r>
-        <w:t>(Type</w:t>
-      </w:r>
-      <w:r>
-        <w:t xml:space="preserve"> énumérée dans </w:t>
-      </w:r>
-      <w:proofErr w:type="spellStart"/>
-      <w:r>
-        <w:t>ennums</w:t>
-      </w:r>
-      <w:proofErr w:type="spellEnd"/>
-      <w:r>
-        <w:t>)</w:t>
-      </w:r>
-      <w:r>
-        <w:t xml:space="preserve"> </w:t>
+        <w:rPr/>
+      </w:pPr>
+      <w:r>
+        <w:rPr/>
+        <w:t xml:space="preserve">Une spécialité (Type énumérée dans ennums) </w:t>
       </w:r>
     </w:p>
     <w:p>
@@ -406,8 +335,10 @@
           <w:ilvl w:val="1"/>
           <w:numId w:val="1"/>
         </w:numPr>
-      </w:pPr>
-      <w:r>
+        <w:rPr/>
+      </w:pPr>
+      <w:r>
+        <w:rPr/>
         <w:t>ASTRONOMY</w:t>
       </w:r>
     </w:p>
@@ -526,23 +457,28 @@
           <w:ilvl w:val="0"/>
           <w:numId w:val="1"/>
         </w:numPr>
-      </w:pPr>
-      <w:r>
+        <w:rPr/>
+      </w:pPr>
+      <w:r>
+        <w:rPr/>
         <w:t xml:space="preserve">Un nom </w:t>
       </w:r>
     </w:p>
     <w:p>
-      <w:r>
-        <w:t xml:space="preserve">Cette classe aidera le « héro » à gagner </w:t>
-      </w:r>
-      <w:r>
-        <w:t>la bataille finale</w:t>
-      </w:r>
-      <w:r>
-        <w:t xml:space="preserve">. </w:t>
-      </w:r>
-    </w:p>
-    <w:p>
+      <w:pPr>
+        <w:pStyle w:val="Normal"/>
+        <w:rPr/>
+      </w:pPr>
+      <w:r>
+        <w:rPr/>
+        <w:t xml:space="preserve">Cette classe aidera le « héro » à gagner la bataille finale. </w:t>
+      </w:r>
+    </w:p>
+    <w:p>
+      <w:pPr>
+        <w:pStyle w:val="Normal"/>
+        <w:rPr/>
+      </w:pPr>
       <w:r>
         <w:rPr>
           <w:b/>
@@ -551,24 +487,34 @@
         <w:t>World</w:t>
       </w:r>
       <w:r>
-        <w:t> : World est l’autre grosse classe</w:t>
-      </w:r>
-      <w:r>
-        <w:t xml:space="preserve"> de notre projet. C’est elle qui </w:t>
-      </w:r>
-      <w:r>
-        <w:t xml:space="preserve">va regrouper les différentes planètes et qui permet le fonctionnement du jeu. World contient donc une liste de planètes. Cette liste étant actualisé à chaque fois que le joueur découvre une nouvelle planète. </w:t>
-      </w:r>
-    </w:p>
-    <w:p>
-      <w:r>
+        <w:rPr/>
+        <w:t xml:space="preserve"> : World est l’autre grosse classe de notre projet. C’est elle qui va regrouper les différentes planètes et qui permet le fonctionnement du jeu. World contient donc une liste de planètes. Cette liste étant actualisé à chaque fois que le joueur découvre une nouvelle planète. </w:t>
+      </w:r>
+    </w:p>
+    <w:p>
+      <w:pPr>
+        <w:pStyle w:val="Normal"/>
+        <w:rPr/>
+      </w:pPr>
+      <w:r>
+        <w:rPr/>
         <w:t>Elle contient aussi la transition pour les autres planètes permettant une meilleure harmonie dans le jeu.</w:t>
       </w:r>
     </w:p>
-    <w:p/>
-    <w:p>
-      <w:pPr>
-        <w:rPr>
+    <w:p>
+      <w:pPr>
+        <w:pStyle w:val="Normal"/>
+        <w:rPr/>
+      </w:pPr>
+      <w:r>
+        <w:rPr/>
+      </w:r>
+    </w:p>
+    <w:p>
+      <w:pPr>
+        <w:pStyle w:val="Normal"/>
+        <w:rPr>
+          <w:b/>
           <w:b/>
           <w:bCs/>
           <w:sz w:val="32"/>
@@ -582,72 +528,75 @@
           <w:sz w:val="32"/>
           <w:szCs w:val="32"/>
         </w:rPr>
-        <w:t>Le</w:t>
-      </w:r>
-      <w:r>
-        <w:rPr>
-          <w:b/>
-          <w:bCs/>
-          <w:sz w:val="32"/>
-          <w:szCs w:val="32"/>
-        </w:rPr>
-        <w:t xml:space="preserve"> diagramme de séquences</w:t>
-      </w:r>
-      <w:r>
-        <w:rPr>
-          <w:b/>
-          <w:bCs/>
-          <w:sz w:val="32"/>
-          <w:szCs w:val="32"/>
-        </w:rPr>
-        <w:t xml:space="preserve"> : </w:t>
-      </w:r>
-    </w:p>
-    <w:p>
-      <w:pPr>
+        <w:t xml:space="preserve">Le diagramme de séquences : </w:t>
+      </w:r>
+    </w:p>
+    <w:p>
+      <w:pPr>
+        <w:pStyle w:val="Normal"/>
         <w:rPr>
           <w:rFonts w:ascii="Arial" w:hAnsi="Arial" w:cs="Arial"/>
           <w:sz w:val="30"/>
           <w:szCs w:val="30"/>
         </w:rPr>
       </w:pPr>
-    </w:p>
-    <w:p>
-      <w:r>
+      <w:r>
+        <w:rPr>
+          <w:rFonts w:cs="Arial" w:ascii="Arial" w:hAnsi="Arial"/>
+          <w:sz w:val="30"/>
+          <w:szCs w:val="30"/>
+        </w:rPr>
+      </w:r>
+    </w:p>
+    <w:p>
+      <w:pPr>
+        <w:pStyle w:val="Normal"/>
+        <w:rPr/>
+      </w:pPr>
+      <w:r>
+        <w:rPr/>
         <w:t xml:space="preserve">Lors des premières heures de réflexion, nous avons tout de suite compris qu’il fallait une base à notre projet ou une histoire. Ainsi, nous avons réalisé par l’intermédiaire de draw.io notre diagramme de séquence. </w:t>
       </w:r>
     </w:p>
     <w:p>
       <w:pPr>
+        <w:pStyle w:val="Normal"/>
         <w:rPr>
           <w:rFonts w:ascii="Arial" w:hAnsi="Arial" w:cs="Arial"/>
           <w:sz w:val="30"/>
           <w:szCs w:val="30"/>
         </w:rPr>
       </w:pPr>
-    </w:p>
-    <w:p>
-      <w:r>
-        <w:lastRenderedPageBreak/>
-        <w:t xml:space="preserve">En premier lieu, nous avons réunis nos idées sur ce qu’il allait se passer sur chaque </w:t>
-      </w:r>
-      <w:r>
-        <w:t>planète</w:t>
-      </w:r>
-      <w:r>
-        <w:t xml:space="preserve"> et les objectifs à atteindre. Ainsi, voilà comment se présente cette première partie. </w:t>
-      </w:r>
-    </w:p>
-    <w:p>
-      <w:r>
-        <w:rPr>
-          <w:noProof/>
-        </w:rPr>
+      <w:r>
+        <w:rPr>
+          <w:rFonts w:cs="Arial" w:ascii="Arial" w:hAnsi="Arial"/>
+          <w:sz w:val="30"/>
+          <w:szCs w:val="30"/>
+        </w:rPr>
+      </w:r>
+    </w:p>
+    <w:p>
+      <w:pPr>
+        <w:pStyle w:val="Normal"/>
+        <w:rPr/>
+      </w:pPr>
+      <w:r>
+        <w:rPr/>
+        <w:t xml:space="preserve">En premier lieu, nous avons réunis nos idées sur ce qu’il allait se passer sur chaque planète et les objectifs à atteindre. Ainsi, voilà comment se présente cette première partie. </w:t>
+      </w:r>
+    </w:p>
+    <w:p>
+      <w:pPr>
+        <w:pStyle w:val="Normal"/>
+        <w:rPr/>
+      </w:pPr>
+      <w:r>
+        <w:rPr/>
         <w:drawing>
-          <wp:inline distT="0" distB="0" distL="0" distR="0" wp14:anchorId="526A5FF0" wp14:editId="357FE995">
+          <wp:inline distT="0" distB="0" distL="0" distR="0">
             <wp:extent cx="5760720" cy="2626995"/>
-            <wp:effectExtent l="0" t="0" r="0" b="1905"/>
-            <wp:docPr id="2" name="Picture 2"/>
+            <wp:effectExtent l="0" t="0" r="0" b="0"/>
+            <wp:docPr id="2" name="Picture 2" descr=""/>
             <wp:cNvGraphicFramePr>
               <a:graphicFrameLocks xmlns:a="http://schemas.openxmlformats.org/drawingml/2006/main" noChangeAspect="1"/>
             </wp:cNvGraphicFramePr>
@@ -655,22 +604,18 @@
               <a:graphicData uri="http://schemas.openxmlformats.org/drawingml/2006/picture">
                 <pic:pic xmlns:pic="http://schemas.openxmlformats.org/drawingml/2006/picture">
                   <pic:nvPicPr>
-                    <pic:cNvPr id="2" name="Picture 2"/>
-                    <pic:cNvPicPr/>
+                    <pic:cNvPr id="2" name="Picture 2" descr=""/>
+                    <pic:cNvPicPr>
+                      <a:picLocks noChangeAspect="1" noChangeArrowheads="1"/>
+                    </pic:cNvPicPr>
                   </pic:nvPicPr>
                   <pic:blipFill>
-                    <a:blip r:embed="rId6" cstate="print">
-                      <a:extLst>
-                        <a:ext uri="{28A0092B-C50C-407E-A947-70E740481C1C}">
-                          <a14:useLocalDpi xmlns:a14="http://schemas.microsoft.com/office/drawing/2010/main" val="0"/>
-                        </a:ext>
-                      </a:extLst>
-                    </a:blip>
+                    <a:blip r:embed="rId3"/>
                     <a:stretch>
                       <a:fillRect/>
                     </a:stretch>
                   </pic:blipFill>
-                  <pic:spPr>
+                  <pic:spPr bwMode="auto">
                     <a:xfrm>
                       <a:off x="0" y="0"/>
                       <a:ext cx="5760720" cy="2626995"/>
@@ -687,27 +632,36 @@
       </w:r>
     </w:p>
     <w:p>
-      <w:r>
-        <w:t xml:space="preserve">Après cette première partie, nous avons ensuite fait le lien entre </w:t>
-      </w:r>
-      <w:r>
-        <w:t>ces différentes planètes</w:t>
-      </w:r>
-      <w:r>
-        <w:t xml:space="preserve"> avons donc accompli notre diagramme de séquence : </w:t>
-      </w:r>
-    </w:p>
-    <w:p/>
-    <w:p>
-      <w:r>
-        <w:rPr>
-          <w:noProof/>
-        </w:rPr>
+      <w:pPr>
+        <w:pStyle w:val="Normal"/>
+        <w:rPr/>
+      </w:pPr>
+      <w:r>
+        <w:rPr/>
+        <w:t xml:space="preserve">Après cette première partie, nous avons ensuite fait le lien entre ces différentes planètes avons donc accompli notre diagramme de séquence : </w:t>
+      </w:r>
+    </w:p>
+    <w:p>
+      <w:pPr>
+        <w:pStyle w:val="Normal"/>
+        <w:rPr/>
+      </w:pPr>
+      <w:r>
+        <w:rPr/>
+      </w:r>
+    </w:p>
+    <w:p>
+      <w:pPr>
+        <w:pStyle w:val="Normal"/>
+        <w:rPr/>
+      </w:pPr>
+      <w:r>
+        <w:rPr/>
         <w:drawing>
-          <wp:inline distT="0" distB="0" distL="0" distR="0" wp14:anchorId="5E8790FA" wp14:editId="49F94109">
+          <wp:inline distT="0" distB="0" distL="0" distR="0">
             <wp:extent cx="5760720" cy="3603625"/>
             <wp:effectExtent l="0" t="0" r="0" b="0"/>
-            <wp:docPr id="3" name="Graphic 3"/>
+            <wp:docPr id="3" name="Graphic 3" descr=""/>
             <wp:cNvGraphicFramePr>
               <a:graphicFrameLocks xmlns:a="http://schemas.openxmlformats.org/drawingml/2006/main" noChangeAspect="1"/>
             </wp:cNvGraphicFramePr>
@@ -715,25 +669,18 @@
               <a:graphicData uri="http://schemas.openxmlformats.org/drawingml/2006/picture">
                 <pic:pic xmlns:pic="http://schemas.openxmlformats.org/drawingml/2006/picture">
                   <pic:nvPicPr>
-                    <pic:cNvPr id="3" name="Graphic 3"/>
-                    <pic:cNvPicPr/>
+                    <pic:cNvPr id="3" name="Graphic 3" descr=""/>
+                    <pic:cNvPicPr>
+                      <a:picLocks noChangeAspect="1" noChangeArrowheads="1"/>
+                    </pic:cNvPicPr>
                   </pic:nvPicPr>
                   <pic:blipFill>
-                    <a:blip r:embed="rId7">
-                      <a:extLst>
-                        <a:ext uri="{28A0092B-C50C-407E-A947-70E740481C1C}">
-                          <a14:useLocalDpi xmlns:a14="http://schemas.microsoft.com/office/drawing/2010/main" val="0"/>
-                        </a:ext>
-                        <a:ext uri="{96DAC541-7B7A-43D3-8B79-37D633B846F1}">
-                          <asvg:svgBlip xmlns:asvg="http://schemas.microsoft.com/office/drawing/2016/SVG/main" r:embed="rId8"/>
-                        </a:ext>
-                      </a:extLst>
-                    </a:blip>
+                    <a:blip r:embed="rId4"/>
                     <a:stretch>
                       <a:fillRect/>
                     </a:stretch>
                   </pic:blipFill>
-                  <pic:spPr>
+                  <pic:spPr bwMode="auto">
                     <a:xfrm>
                       <a:off x="0" y="0"/>
                       <a:ext cx="5760720" cy="3603625"/>
@@ -750,16 +697,13 @@
       </w:r>
     </w:p>
     <w:p>
-      <w:r>
-        <w:t xml:space="preserve">L’histoire commence sur la planète </w:t>
-      </w:r>
-      <w:proofErr w:type="spellStart"/>
-      <w:r>
-        <w:t>Earth</w:t>
-      </w:r>
-      <w:proofErr w:type="spellEnd"/>
-      <w:r>
-        <w:t>, ensuite, le protagoniste aura 3 choix qui s’offrent à lui :</w:t>
+      <w:pPr>
+        <w:pStyle w:val="Normal"/>
+        <w:rPr/>
+      </w:pPr>
+      <w:r>
+        <w:rPr/>
+        <w:t>L’histoire commence sur la planète Earth, ensuite, le protagoniste aura 3 choix qui s’offrent à lui :</w:t>
       </w:r>
     </w:p>
     <w:p>
@@ -769,17 +713,11 @@
           <w:ilvl w:val="0"/>
           <w:numId w:val="2"/>
         </w:numPr>
-      </w:pPr>
-      <w:r>
-        <w:t xml:space="preserve">Aller sur la planète </w:t>
-      </w:r>
-      <w:proofErr w:type="spellStart"/>
-      <w:r>
-        <w:t>Zounkla</w:t>
-      </w:r>
-      <w:proofErr w:type="spellEnd"/>
-      <w:r>
-        <w:t xml:space="preserve"> </w:t>
+        <w:rPr/>
+      </w:pPr>
+      <w:r>
+        <w:rPr/>
+        <w:t xml:space="preserve">Aller sur la planète Zounkla </w:t>
       </w:r>
     </w:p>
     <w:p>
@@ -789,15 +727,12 @@
           <w:ilvl w:val="0"/>
           <w:numId w:val="2"/>
         </w:numPr>
-      </w:pPr>
-      <w:r>
-        <w:t xml:space="preserve">Aller sur la planète </w:t>
-      </w:r>
-      <w:proofErr w:type="spellStart"/>
-      <w:r>
-        <w:t>Enoplos</w:t>
-      </w:r>
-      <w:proofErr w:type="spellEnd"/>
+        <w:rPr/>
+      </w:pPr>
+      <w:r>
+        <w:rPr/>
+        <w:t>Aller sur la planète Enoplos</w:t>
+      </w:r>
     </w:p>
     <w:p>
       <w:pPr>
@@ -806,22 +741,20 @@
           <w:ilvl w:val="0"/>
           <w:numId w:val="2"/>
         </w:numPr>
-      </w:pPr>
-      <w:r>
-        <w:t xml:space="preserve">Aller sur la planète </w:t>
-      </w:r>
-      <w:proofErr w:type="spellStart"/>
-      <w:r>
-        <w:t>Astronomyia</w:t>
-      </w:r>
-      <w:proofErr w:type="spellEnd"/>
-      <w:r>
-        <w:t xml:space="preserve"> </w:t>
-      </w:r>
-    </w:p>
-    <w:p>
-      <w:r>
-        <w:lastRenderedPageBreak/>
+        <w:rPr/>
+      </w:pPr>
+      <w:r>
+        <w:rPr/>
+        <w:t xml:space="preserve">Aller sur la planète Astronomyia </w:t>
+      </w:r>
+    </w:p>
+    <w:p>
+      <w:pPr>
+        <w:pStyle w:val="Normal"/>
+        <w:rPr/>
+      </w:pPr>
+      <w:r>
+        <w:rPr/>
         <w:t>Le 1</w:t>
       </w:r>
       <w:r>
@@ -831,170 +764,91 @@
         <w:t>er</w:t>
       </w:r>
       <w:r>
-        <w:t xml:space="preserve"> choix n’est pas de grande importance, cependant, nous voulons que le joueur </w:t>
-      </w:r>
-      <w:r>
-        <w:t>passe</w:t>
-      </w:r>
-      <w:r>
-        <w:t xml:space="preserve"> obligatoirement par ces 3 planètes. </w:t>
-      </w:r>
-      <w:proofErr w:type="gramStart"/>
-      <w:r>
-        <w:t>S’il</w:t>
-      </w:r>
-      <w:r>
-        <w:t xml:space="preserve"> commencent</w:t>
-      </w:r>
-      <w:proofErr w:type="gramEnd"/>
-      <w:r>
-        <w:t xml:space="preserve"> par </w:t>
-      </w:r>
-      <w:proofErr w:type="spellStart"/>
-      <w:r>
-        <w:t>Zounkla</w:t>
-      </w:r>
-      <w:proofErr w:type="spellEnd"/>
-      <w:r>
-        <w:t xml:space="preserve">, il devra suivre par </w:t>
-      </w:r>
-      <w:proofErr w:type="spellStart"/>
-      <w:r>
-        <w:t>Enoplos</w:t>
-      </w:r>
-      <w:proofErr w:type="spellEnd"/>
-      <w:r>
-        <w:t xml:space="preserve"> afin de pas perdre ensuite </w:t>
-      </w:r>
-      <w:proofErr w:type="spellStart"/>
-      <w:r>
-        <w:t>Astronomiya</w:t>
-      </w:r>
-      <w:proofErr w:type="spellEnd"/>
-      <w:r>
-        <w:t xml:space="preserve"> </w:t>
-      </w:r>
-      <w:proofErr w:type="spellStart"/>
-      <w:r>
-        <w:t>ect</w:t>
-      </w:r>
-      <w:proofErr w:type="spellEnd"/>
-      <w:r>
-        <w:t xml:space="preserve">… </w:t>
-      </w:r>
-    </w:p>
-    <w:p>
-      <w:r>
-        <w:t xml:space="preserve">Nous lui laissons cependant le choix de directement partir sur </w:t>
-      </w:r>
-      <w:proofErr w:type="spellStart"/>
-      <w:r>
-        <w:t>Dimidium</w:t>
-      </w:r>
-      <w:proofErr w:type="spellEnd"/>
-      <w:r>
-        <w:t xml:space="preserve"> de n’importe quel de ces 3 planètes. </w:t>
-      </w:r>
-    </w:p>
-    <w:p>
-      <w:r>
-        <w:t xml:space="preserve">Si le joueur ne </w:t>
-      </w:r>
-      <w:r>
-        <w:t>va</w:t>
-      </w:r>
-      <w:r>
-        <w:t xml:space="preserve"> pas sur ces 3 planètes, alors il lui manquera des items </w:t>
-      </w:r>
-      <w:proofErr w:type="spellStart"/>
-      <w:r>
-        <w:t>nécéssaire</w:t>
-      </w:r>
-      <w:proofErr w:type="spellEnd"/>
-      <w:r>
-        <w:t xml:space="preserve"> sur </w:t>
-      </w:r>
-      <w:proofErr w:type="spellStart"/>
-      <w:r>
-        <w:t>Dimidium</w:t>
-      </w:r>
-      <w:proofErr w:type="spellEnd"/>
-      <w:r>
-        <w:t xml:space="preserve"> et perdra ainsi le jeu. </w:t>
-      </w:r>
-    </w:p>
-    <w:p>
-      <w:proofErr w:type="spellStart"/>
-      <w:r>
-        <w:t>Dimidium</w:t>
-      </w:r>
-      <w:proofErr w:type="spellEnd"/>
-      <w:r>
-        <w:t xml:space="preserve"> est une planète intermédiaire qui perme ainsi de vérifier que le joueur est bien passée par ces 3 planètes. </w:t>
-      </w:r>
-    </w:p>
-    <w:p>
-      <w:r>
-        <w:t xml:space="preserve">Après cela, le même schéma est employé pour </w:t>
-      </w:r>
-      <w:proofErr w:type="spellStart"/>
-      <w:r>
-        <w:t>Najemnik</w:t>
-      </w:r>
-      <w:proofErr w:type="spellEnd"/>
-      <w:r>
-        <w:t xml:space="preserve">, Belli et </w:t>
-      </w:r>
-      <w:proofErr w:type="spellStart"/>
-      <w:r>
-        <w:t>Farmako</w:t>
-      </w:r>
-      <w:proofErr w:type="spellEnd"/>
-      <w:r>
-        <w:t xml:space="preserve">. Cependant, le joueur n’est pas obligé de passer par ces 3 planètes afin de gagner ? Ces planètes aident juste à recevoir l’aide nécessaire pour accomplir l’objectif final. </w:t>
-      </w:r>
-    </w:p>
-    <w:p>
-      <w:r>
-        <w:t xml:space="preserve">La dernière </w:t>
-      </w:r>
-      <w:proofErr w:type="spellStart"/>
-      <w:r>
-        <w:t>planet</w:t>
-      </w:r>
-      <w:proofErr w:type="spellEnd"/>
-      <w:r>
-        <w:t xml:space="preserve"> se nomme « ??? » et c’est là ou le personnage principal affrontera le boss final. </w:t>
-      </w:r>
-    </w:p>
-    <w:p>
-      <w:pPr>
-        <w:rPr>
+        <w:rPr/>
+        <w:t xml:space="preserve"> choix n’est pas de grande importance, cependant, nous voulons que le joueur passe obligatoirement par ces 3 planètes. S’il commencent par Zounkla, il devra suivre par Enoplos afin de pas perdre ensuite Astronomiya ect… </w:t>
+      </w:r>
+    </w:p>
+    <w:p>
+      <w:pPr>
+        <w:pStyle w:val="Normal"/>
+        <w:rPr/>
+      </w:pPr>
+      <w:r>
+        <w:rPr/>
+        <w:t xml:space="preserve">Nous lui laissons cependant le choix de directement partir sur Dimidium de n’importe quel de ces 3 planètes. </w:t>
+      </w:r>
+    </w:p>
+    <w:p>
+      <w:pPr>
+        <w:pStyle w:val="Normal"/>
+        <w:rPr/>
+      </w:pPr>
+      <w:r>
+        <w:rPr/>
+        <w:t xml:space="preserve">Si le joueur ne va pas sur ces 3 planètes, alors il lui manquera des items nécéssaire sur Dimidium et perdra ainsi le jeu. </w:t>
+      </w:r>
+    </w:p>
+    <w:p>
+      <w:pPr>
+        <w:pStyle w:val="Normal"/>
+        <w:rPr/>
+      </w:pPr>
+      <w:r>
+        <w:rPr/>
+        <w:t xml:space="preserve">Dimidium est une planète intermédiaire qui perme ainsi de vérifier que le joueur est bien passée par ces 3 planètes. </w:t>
+      </w:r>
+    </w:p>
+    <w:p>
+      <w:pPr>
+        <w:pStyle w:val="Normal"/>
+        <w:rPr/>
+      </w:pPr>
+      <w:r>
+        <w:rPr/>
+        <w:t xml:space="preserve">Après cela, le même schéma est employé pour Najemnik, Belli et Farmako. Cependant, le joueur n’est pas obligé de passer par ces 3 planètes afin de gagner ? Ces planètes aident juste à recevoir l’aide nécessaire pour accomplir l’objectif final. </w:t>
+      </w:r>
+    </w:p>
+    <w:p>
+      <w:pPr>
+        <w:pStyle w:val="Normal"/>
+        <w:rPr/>
+      </w:pPr>
+      <w:r>
+        <w:rPr/>
+        <w:t xml:space="preserve">La dernière planet se nomme « ??? » et c’est là ou le personnage principal affrontera le boss final. </w:t>
+      </w:r>
+    </w:p>
+    <w:p>
+      <w:pPr>
+        <w:pStyle w:val="Normal"/>
+        <w:rPr>
+          <w:b/>
           <w:b/>
           <w:bCs/>
           <w:sz w:val="32"/>
           <w:szCs w:val="32"/>
         </w:rPr>
       </w:pPr>
-    </w:p>
-    <w:p>
-      <w:pPr>
+      <w:r>
         <w:rPr>
           <w:b/>
           <w:bCs/>
           <w:sz w:val="32"/>
           <w:szCs w:val="32"/>
         </w:rPr>
-      </w:pPr>
-      <w:r>
-        <w:rPr>
+      </w:r>
+    </w:p>
+    <w:p>
+      <w:pPr>
+        <w:pStyle w:val="Normal"/>
+        <w:rPr>
+          <w:b/>
           <w:b/>
           <w:bCs/>
           <w:sz w:val="32"/>
           <w:szCs w:val="32"/>
         </w:rPr>
-        <w:t>Le diagramme d</w:t>
-      </w:r>
+      </w:pPr>
       <w:r>
         <w:rPr>
           <w:b/>
@@ -1002,32 +856,43 @@
           <w:sz w:val="32"/>
           <w:szCs w:val="32"/>
         </w:rPr>
-        <w:t xml:space="preserve">’état </w:t>
-      </w:r>
-      <w:r>
-        <w:rPr>
-          <w:b/>
-          <w:bCs/>
-          <w:sz w:val="32"/>
-          <w:szCs w:val="32"/>
-        </w:rPr>
-        <w:t>:</w:t>
-      </w:r>
-    </w:p>
-    <w:p>
-      <w:r>
+        <w:t>Le diagramme d’état :</w:t>
+      </w:r>
+    </w:p>
+    <w:p>
+      <w:pPr>
+        <w:pStyle w:val="Normal"/>
+        <w:rPr/>
+      </w:pPr>
+      <w:r>
+        <w:rPr/>
         <w:t xml:space="preserve">Chaque planète est différente et contient différents choix à faire et différente récompense. </w:t>
       </w:r>
     </w:p>
     <w:p>
-      <w:r>
+      <w:pPr>
+        <w:pStyle w:val="Normal"/>
+        <w:rPr/>
+      </w:pPr>
+      <w:r>
+        <w:rPr/>
         <w:t xml:space="preserve">Voici les différents choix et récompenses pour chaque planète : </w:t>
       </w:r>
     </w:p>
-    <w:p/>
-    <w:p>
-      <w:pPr>
-        <w:rPr>
+    <w:p>
+      <w:pPr>
+        <w:pStyle w:val="Normal"/>
+        <w:rPr/>
+      </w:pPr>
+      <w:r>
+        <w:rPr/>
+      </w:r>
+    </w:p>
+    <w:p>
+      <w:pPr>
+        <w:pStyle w:val="Normal"/>
+        <w:rPr>
+          <w:b/>
           <w:b/>
           <w:bCs/>
           <w:sz w:val="28"/>
@@ -1041,20 +906,29 @@
           <w:sz w:val="28"/>
           <w:szCs w:val="28"/>
         </w:rPr>
-        <w:t>Planet : « ??? »</w:t>
-      </w:r>
-    </w:p>
-    <w:p>
-      <w:pPr>
+        <w:t>Planet : « ???? »</w:t>
+      </w:r>
+    </w:p>
+    <w:p>
+      <w:pPr>
+        <w:pStyle w:val="Normal"/>
         <w:rPr>
           <w:rFonts w:ascii="Arial" w:hAnsi="Arial" w:cs="Arial"/>
           <w:sz w:val="30"/>
           <w:szCs w:val="30"/>
         </w:rPr>
       </w:pPr>
-    </w:p>
-    <w:p>
-      <w:pPr>
+      <w:r>
+        <w:rPr>
+          <w:rFonts w:cs="Arial" w:ascii="Arial" w:hAnsi="Arial"/>
+          <w:sz w:val="30"/>
+          <w:szCs w:val="30"/>
+        </w:rPr>
+      </w:r>
+    </w:p>
+    <w:p>
+      <w:pPr>
+        <w:pStyle w:val="Normal"/>
         <w:rPr>
           <w:rFonts w:ascii="Arial" w:hAnsi="Arial" w:cs="Arial"/>
           <w:sz w:val="30"/>
@@ -1062,16 +936,11 @@
         </w:rPr>
       </w:pPr>
       <w:r>
-        <w:rPr>
-          <w:rFonts w:ascii="Arial" w:hAnsi="Arial" w:cs="Arial"/>
-          <w:noProof/>
-          <w:sz w:val="30"/>
-          <w:szCs w:val="30"/>
-        </w:rPr>
+        <w:rPr/>
         <w:drawing>
-          <wp:inline distT="0" distB="0" distL="0" distR="0" wp14:anchorId="43A943DF" wp14:editId="057E5CDD">
+          <wp:inline distT="0" distB="0" distL="0" distR="0">
             <wp:extent cx="5760720" cy="2112010"/>
-            <wp:effectExtent l="0" t="0" r="0" b="2540"/>
+            <wp:effectExtent l="0" t="0" r="0" b="0"/>
             <wp:docPr id="4" name="Picture 4" descr="Chart, diagram&#10;&#10;Description automatically generated"/>
             <wp:cNvGraphicFramePr>
               <a:graphicFrameLocks xmlns:a="http://schemas.openxmlformats.org/drawingml/2006/main" noChangeAspect="1"/>
@@ -1081,21 +950,17 @@
                 <pic:pic xmlns:pic="http://schemas.openxmlformats.org/drawingml/2006/picture">
                   <pic:nvPicPr>
                     <pic:cNvPr id="4" name="Picture 4" descr="Chart, diagram&#10;&#10;Description automatically generated"/>
-                    <pic:cNvPicPr/>
+                    <pic:cNvPicPr>
+                      <a:picLocks noChangeAspect="1" noChangeArrowheads="1"/>
+                    </pic:cNvPicPr>
                   </pic:nvPicPr>
                   <pic:blipFill>
-                    <a:blip r:embed="rId9" cstate="print">
-                      <a:extLst>
-                        <a:ext uri="{28A0092B-C50C-407E-A947-70E740481C1C}">
-                          <a14:useLocalDpi xmlns:a14="http://schemas.microsoft.com/office/drawing/2010/main" val="0"/>
-                        </a:ext>
-                      </a:extLst>
-                    </a:blip>
+                    <a:blip r:embed="rId5"/>
                     <a:stretch>
                       <a:fillRect/>
                     </a:stretch>
                   </pic:blipFill>
-                  <pic:spPr>
+                  <pic:spPr bwMode="auto">
                     <a:xfrm>
                       <a:off x="0" y="0"/>
                       <a:ext cx="5760720" cy="2112010"/>
@@ -1113,7 +978,9 @@
     </w:p>
     <w:p>
       <w:pPr>
-        <w:rPr>
+        <w:pStyle w:val="Normal"/>
+        <w:rPr>
+          <w:b/>
           <w:b/>
           <w:bCs/>
           <w:sz w:val="28"/>
@@ -1127,11 +994,30 @@
           <w:sz w:val="28"/>
           <w:szCs w:val="28"/>
         </w:rPr>
-        <w:t xml:space="preserve">Planet : </w:t>
-      </w:r>
-    </w:p>
-    <w:p>
-      <w:pPr>
+        <w:t>Planet </w:t>
+      </w:r>
+      <w:r>
+        <w:rPr>
+          <w:b/>
+          <w:bCs/>
+          <w:sz w:val="28"/>
+          <w:szCs w:val="28"/>
+        </w:rPr>
+        <w:t>Astronomiya</w:t>
+      </w:r>
+      <w:r>
+        <w:rPr>
+          <w:b/>
+          <w:bCs/>
+          <w:sz w:val="28"/>
+          <w:szCs w:val="28"/>
+        </w:rPr>
+        <w:t xml:space="preserve">: </w:t>
+      </w:r>
+    </w:p>
+    <w:p>
+      <w:pPr>
+        <w:pStyle w:val="Normal"/>
         <w:rPr>
           <w:rFonts w:ascii="Arial" w:hAnsi="Arial" w:cs="Arial"/>
           <w:sz w:val="30"/>
@@ -1139,15 +1025,9 @@
         </w:rPr>
       </w:pPr>
       <w:r>
-        <w:rPr>
-          <w:rFonts w:ascii="Arial" w:hAnsi="Arial" w:cs="Arial"/>
-          <w:noProof/>
-          <w:sz w:val="30"/>
-          <w:szCs w:val="30"/>
-        </w:rPr>
-        <w:lastRenderedPageBreak/>
+        <w:rPr/>
         <w:drawing>
-          <wp:inline distT="0" distB="0" distL="0" distR="0" wp14:anchorId="67337B3B" wp14:editId="5BBD385D">
+          <wp:inline distT="0" distB="0" distL="0" distR="0">
             <wp:extent cx="5760720" cy="1563370"/>
             <wp:effectExtent l="0" t="0" r="0" b="0"/>
             <wp:docPr id="5" name="Picture 5" descr="Graphical user interface, application&#10;&#10;Description automatically generated"/>
@@ -1159,21 +1039,17 @@
                 <pic:pic xmlns:pic="http://schemas.openxmlformats.org/drawingml/2006/picture">
                   <pic:nvPicPr>
                     <pic:cNvPr id="5" name="Picture 5" descr="Graphical user interface, application&#10;&#10;Description automatically generated"/>
-                    <pic:cNvPicPr/>
+                    <pic:cNvPicPr>
+                      <a:picLocks noChangeAspect="1" noChangeArrowheads="1"/>
+                    </pic:cNvPicPr>
                   </pic:nvPicPr>
                   <pic:blipFill>
-                    <a:blip r:embed="rId10" cstate="print">
-                      <a:extLst>
-                        <a:ext uri="{28A0092B-C50C-407E-A947-70E740481C1C}">
-                          <a14:useLocalDpi xmlns:a14="http://schemas.microsoft.com/office/drawing/2010/main" val="0"/>
-                        </a:ext>
-                      </a:extLst>
-                    </a:blip>
+                    <a:blip r:embed="rId6"/>
                     <a:stretch>
                       <a:fillRect/>
                     </a:stretch>
                   </pic:blipFill>
-                  <pic:spPr>
+                  <pic:spPr bwMode="auto">
                     <a:xfrm>
                       <a:off x="0" y="0"/>
                       <a:ext cx="5760720" cy="1563370"/>
@@ -1191,14 +1067,15 @@
     </w:p>
     <w:p>
       <w:pPr>
-        <w:rPr>
+        <w:pStyle w:val="Normal"/>
+        <w:rPr>
+          <w:b/>
           <w:b/>
           <w:bCs/>
           <w:sz w:val="28"/>
           <w:szCs w:val="28"/>
         </w:rPr>
       </w:pPr>
-      <w:proofErr w:type="gramStart"/>
       <w:r>
         <w:rPr>
           <w:b/>
@@ -1206,21 +1083,12 @@
           <w:sz w:val="28"/>
           <w:szCs w:val="28"/>
         </w:rPr>
-        <w:t>Planet :</w:t>
-      </w:r>
-      <w:proofErr w:type="gramEnd"/>
-      <w:r>
-        <w:rPr>
-          <w:b/>
-          <w:bCs/>
-          <w:sz w:val="28"/>
-          <w:szCs w:val="28"/>
-        </w:rPr>
-        <w:t xml:space="preserve"> Belli</w:t>
-      </w:r>
-    </w:p>
-    <w:p>
-      <w:pPr>
+        <w:t>Planet : Belli</w:t>
+      </w:r>
+    </w:p>
+    <w:p>
+      <w:pPr>
+        <w:pStyle w:val="Normal"/>
         <w:rPr>
           <w:rFonts w:ascii="Arial" w:hAnsi="Arial" w:cs="Arial"/>
           <w:sz w:val="30"/>
@@ -1229,14 +1097,9 @@
         </w:rPr>
       </w:pPr>
       <w:r>
-        <w:rPr>
-          <w:rFonts w:ascii="Arial" w:hAnsi="Arial" w:cs="Arial"/>
-          <w:noProof/>
-          <w:sz w:val="30"/>
-          <w:szCs w:val="30"/>
-        </w:rPr>
+        <w:rPr/>
         <w:drawing>
-          <wp:inline distT="0" distB="0" distL="0" distR="0" wp14:anchorId="45716DA3" wp14:editId="05283CD4">
+          <wp:inline distT="0" distB="0" distL="0" distR="0">
             <wp:extent cx="5760720" cy="2387600"/>
             <wp:effectExtent l="0" t="0" r="0" b="0"/>
             <wp:docPr id="6" name="Picture 6" descr="Graphical user interface, diagram&#10;&#10;Description automatically generated"/>
@@ -1248,21 +1111,17 @@
                 <pic:pic xmlns:pic="http://schemas.openxmlformats.org/drawingml/2006/picture">
                   <pic:nvPicPr>
                     <pic:cNvPr id="6" name="Picture 6" descr="Graphical user interface, diagram&#10;&#10;Description automatically generated"/>
-                    <pic:cNvPicPr/>
+                    <pic:cNvPicPr>
+                      <a:picLocks noChangeAspect="1" noChangeArrowheads="1"/>
+                    </pic:cNvPicPr>
                   </pic:nvPicPr>
                   <pic:blipFill>
-                    <a:blip r:embed="rId11">
-                      <a:extLst>
-                        <a:ext uri="{28A0092B-C50C-407E-A947-70E740481C1C}">
-                          <a14:useLocalDpi xmlns:a14="http://schemas.microsoft.com/office/drawing/2010/main" val="0"/>
-                        </a:ext>
-                      </a:extLst>
-                    </a:blip>
+                    <a:blip r:embed="rId7"/>
                     <a:stretch>
                       <a:fillRect/>
                     </a:stretch>
                   </pic:blipFill>
-                  <pic:spPr>
+                  <pic:spPr bwMode="auto">
                     <a:xfrm>
                       <a:off x="0" y="0"/>
                       <a:ext cx="5760720" cy="2387600"/>
@@ -1280,7 +1139,9 @@
     </w:p>
     <w:p>
       <w:pPr>
-        <w:rPr>
+        <w:pStyle w:val="Normal"/>
+        <w:rPr>
+          <w:b/>
           <w:b/>
           <w:bCs/>
           <w:sz w:val="28"/>
@@ -1299,6 +1160,7 @@
     </w:p>
     <w:p>
       <w:pPr>
+        <w:pStyle w:val="Normal"/>
         <w:rPr>
           <w:rFonts w:ascii="Arial" w:hAnsi="Arial" w:cs="Arial"/>
           <w:sz w:val="30"/>
@@ -1307,16 +1169,11 @@
         </w:rPr>
       </w:pPr>
       <w:r>
-        <w:rPr>
-          <w:rFonts w:ascii="Arial" w:hAnsi="Arial" w:cs="Arial"/>
-          <w:noProof/>
-          <w:sz w:val="30"/>
-          <w:szCs w:val="30"/>
-        </w:rPr>
+        <w:rPr/>
         <w:drawing>
-          <wp:inline distT="0" distB="0" distL="0" distR="0" wp14:anchorId="3CC43D9C" wp14:editId="176239D0">
+          <wp:inline distT="0" distB="0" distL="0" distR="0">
             <wp:extent cx="5760720" cy="1464310"/>
-            <wp:effectExtent l="0" t="0" r="0" b="2540"/>
+            <wp:effectExtent l="0" t="0" r="0" b="0"/>
             <wp:docPr id="7" name="Picture 7" descr="Timeline&#10;&#10;Description automatically generated with medium confidence"/>
             <wp:cNvGraphicFramePr>
               <a:graphicFrameLocks xmlns:a="http://schemas.openxmlformats.org/drawingml/2006/main" noChangeAspect="1"/>
@@ -1326,21 +1183,17 @@
                 <pic:pic xmlns:pic="http://schemas.openxmlformats.org/drawingml/2006/picture">
                   <pic:nvPicPr>
                     <pic:cNvPr id="7" name="Picture 7" descr="Timeline&#10;&#10;Description automatically generated with medium confidence"/>
-                    <pic:cNvPicPr/>
+                    <pic:cNvPicPr>
+                      <a:picLocks noChangeAspect="1" noChangeArrowheads="1"/>
+                    </pic:cNvPicPr>
                   </pic:nvPicPr>
                   <pic:blipFill>
-                    <a:blip r:embed="rId12">
-                      <a:extLst>
-                        <a:ext uri="{28A0092B-C50C-407E-A947-70E740481C1C}">
-                          <a14:useLocalDpi xmlns:a14="http://schemas.microsoft.com/office/drawing/2010/main" val="0"/>
-                        </a:ext>
-                      </a:extLst>
-                    </a:blip>
+                    <a:blip r:embed="rId8"/>
                     <a:stretch>
                       <a:fillRect/>
                     </a:stretch>
                   </pic:blipFill>
-                  <pic:spPr>
+                  <pic:spPr bwMode="auto">
                     <a:xfrm>
                       <a:off x="0" y="0"/>
                       <a:ext cx="5760720" cy="1464310"/>
@@ -1358,6 +1211,7 @@
     </w:p>
     <w:p>
       <w:pPr>
+        <w:pStyle w:val="Normal"/>
         <w:rPr>
           <w:rFonts w:ascii="Arial" w:hAnsi="Arial" w:cs="Arial"/>
           <w:sz w:val="30"/>
@@ -1365,7 +1219,6 @@
           <w:lang w:val="en-US"/>
         </w:rPr>
       </w:pPr>
-      <w:proofErr w:type="gramStart"/>
       <w:r>
         <w:rPr>
           <w:b/>
@@ -1373,13 +1226,29 @@
           <w:sz w:val="28"/>
           <w:szCs w:val="28"/>
         </w:rPr>
-        <w:lastRenderedPageBreak/>
-        <w:t>Planet:</w:t>
-      </w:r>
-      <w:proofErr w:type="gramEnd"/>
-      <w:r>
-        <w:rPr>
-          <w:rFonts w:ascii="Arial" w:hAnsi="Arial" w:cs="Arial"/>
+        <w:t xml:space="preserve">Planet </w:t>
+      </w:r>
+      <w:r>
+        <w:rPr>
+          <w:b/>
+          <w:bCs/>
+          <w:sz w:val="28"/>
+          <w:szCs w:val="28"/>
+        </w:rPr>
+        <w:t>Enoplos</w:t>
+      </w:r>
+      <w:r>
+        <w:rPr>
+          <w:b/>
+          <w:bCs/>
+          <w:sz w:val="28"/>
+          <w:szCs w:val="28"/>
+        </w:rPr>
+        <w:t>:</w:t>
+      </w:r>
+      <w:r>
+        <w:rPr>
+          <w:rFonts w:cs="Arial" w:ascii="Arial" w:hAnsi="Arial"/>
           <w:sz w:val="30"/>
           <w:szCs w:val="30"/>
           <w:lang w:val="en-US"/>
@@ -1387,16 +1256,11 @@
         <w:t xml:space="preserve"> </w:t>
       </w:r>
       <w:r>
-        <w:rPr>
-          <w:rFonts w:ascii="Arial" w:hAnsi="Arial" w:cs="Arial"/>
-          <w:noProof/>
-          <w:sz w:val="30"/>
-          <w:szCs w:val="30"/>
-        </w:rPr>
+        <w:rPr/>
         <w:drawing>
-          <wp:inline distT="0" distB="0" distL="0" distR="0" wp14:anchorId="10AF0771" wp14:editId="65B08544">
+          <wp:inline distT="0" distB="0" distL="0" distR="0">
             <wp:extent cx="5760720" cy="3636645"/>
-            <wp:effectExtent l="0" t="0" r="0" b="1905"/>
+            <wp:effectExtent l="0" t="0" r="0" b="0"/>
             <wp:docPr id="8" name="Picture 8" descr="Graphical user interface, application&#10;&#10;Description automatically generated"/>
             <wp:cNvGraphicFramePr>
               <a:graphicFrameLocks xmlns:a="http://schemas.openxmlformats.org/drawingml/2006/main" noChangeAspect="1"/>
@@ -1406,21 +1270,17 @@
                 <pic:pic xmlns:pic="http://schemas.openxmlformats.org/drawingml/2006/picture">
                   <pic:nvPicPr>
                     <pic:cNvPr id="8" name="Picture 8" descr="Graphical user interface, application&#10;&#10;Description automatically generated"/>
-                    <pic:cNvPicPr/>
+                    <pic:cNvPicPr>
+                      <a:picLocks noChangeAspect="1" noChangeArrowheads="1"/>
+                    </pic:cNvPicPr>
                   </pic:nvPicPr>
                   <pic:blipFill>
-                    <a:blip r:embed="rId13">
-                      <a:extLst>
-                        <a:ext uri="{28A0092B-C50C-407E-A947-70E740481C1C}">
-                          <a14:useLocalDpi xmlns:a14="http://schemas.microsoft.com/office/drawing/2010/main" val="0"/>
-                        </a:ext>
-                      </a:extLst>
-                    </a:blip>
+                    <a:blip r:embed="rId9"/>
                     <a:stretch>
                       <a:fillRect/>
                     </a:stretch>
                   </pic:blipFill>
-                  <pic:spPr>
+                  <pic:spPr bwMode="auto">
                     <a:xfrm>
                       <a:off x="0" y="0"/>
                       <a:ext cx="5760720" cy="3636645"/>
@@ -1442,29 +1302,12 @@
           <w:sz w:val="28"/>
           <w:szCs w:val="28"/>
         </w:rPr>
-        <w:lastRenderedPageBreak/>
-        <w:t xml:space="preserve">Planet: </w:t>
-      </w:r>
-      <w:proofErr w:type="spellStart"/>
-      <w:r>
-        <w:rPr>
-          <w:b/>
-          <w:bCs/>
-          <w:sz w:val="28"/>
-          <w:szCs w:val="28"/>
-        </w:rPr>
-        <w:t>Farmako</w:t>
-      </w:r>
-      <w:proofErr w:type="spellEnd"/>
-      <w:r>
-        <w:rPr>
-          <w:rFonts w:ascii="Arial" w:hAnsi="Arial" w:cs="Arial"/>
-          <w:noProof/>
-          <w:sz w:val="30"/>
-          <w:szCs w:val="30"/>
-        </w:rPr>
+        <w:t>Planet: Farmako</w:t>
+      </w:r>
+      <w:r>
+        <w:rPr/>
         <w:drawing>
-          <wp:inline distT="0" distB="0" distL="0" distR="0" wp14:anchorId="32B40E20" wp14:editId="3FF5752B">
+          <wp:inline distT="0" distB="0" distL="0" distR="0">
             <wp:extent cx="5760720" cy="8576945"/>
             <wp:effectExtent l="0" t="0" r="0" b="0"/>
             <wp:docPr id="9" name="Picture 9" descr="A screenshot of a computer&#10;&#10;Description automatically generated with medium confidence"/>
@@ -1476,21 +1319,17 @@
                 <pic:pic xmlns:pic="http://schemas.openxmlformats.org/drawingml/2006/picture">
                   <pic:nvPicPr>
                     <pic:cNvPr id="9" name="Picture 9" descr="A screenshot of a computer&#10;&#10;Description automatically generated with medium confidence"/>
-                    <pic:cNvPicPr/>
+                    <pic:cNvPicPr>
+                      <a:picLocks noChangeAspect="1" noChangeArrowheads="1"/>
+                    </pic:cNvPicPr>
                   </pic:nvPicPr>
                   <pic:blipFill>
-                    <a:blip r:embed="rId14">
-                      <a:extLst>
-                        <a:ext uri="{28A0092B-C50C-407E-A947-70E740481C1C}">
-                          <a14:useLocalDpi xmlns:a14="http://schemas.microsoft.com/office/drawing/2010/main" val="0"/>
-                        </a:ext>
-                      </a:extLst>
-                    </a:blip>
+                    <a:blip r:embed="rId10"/>
                     <a:stretch>
                       <a:fillRect/>
                     </a:stretch>
                   </pic:blipFill>
-                  <pic:spPr>
+                  <pic:spPr bwMode="auto">
                     <a:xfrm>
                       <a:off x="0" y="0"/>
                       <a:ext cx="5760720" cy="8576945"/>
@@ -1505,10 +1344,21 @@
           </wp:inline>
         </w:drawing>
       </w:r>
-    </w:p>
-    <w:p>
-      <w:pPr>
-        <w:rPr>
+      <w:r>
+        <w:rPr>
+          <w:rFonts w:cs="Arial" w:ascii="Arial" w:hAnsi="Arial"/>
+          <w:sz w:val="30"/>
+          <w:szCs w:val="30"/>
+          <w:lang w:val="en-US"/>
+        </w:rPr>
+        <w:t>changed name of last planet, and parseargs method in world</w:t>
+      </w:r>
+    </w:p>
+    <w:p>
+      <w:pPr>
+        <w:pStyle w:val="Normal"/>
+        <w:rPr>
+          <w:b/>
           <w:b/>
           <w:bCs/>
           <w:sz w:val="28"/>
@@ -1522,32 +1372,12 @@
           <w:sz w:val="28"/>
           <w:szCs w:val="28"/>
         </w:rPr>
-        <w:lastRenderedPageBreak/>
-        <w:t xml:space="preserve">Planet: </w:t>
-      </w:r>
-      <w:proofErr w:type="spellStart"/>
-      <w:r>
-        <w:rPr>
-          <w:b/>
-          <w:bCs/>
-          <w:sz w:val="28"/>
-          <w:szCs w:val="28"/>
-        </w:rPr>
-        <w:t>Najemnik</w:t>
-      </w:r>
-      <w:proofErr w:type="spellEnd"/>
-      <w:r>
-        <w:rPr>
-          <w:b/>
-          <w:bCs/>
-          <w:sz w:val="28"/>
-          <w:szCs w:val="28"/>
-        </w:rPr>
-        <w:t xml:space="preserve"> </w:t>
-      </w:r>
-    </w:p>
-    <w:p>
-      <w:pPr>
+        <w:t xml:space="preserve">Planet: Najemnik </w:t>
+      </w:r>
+    </w:p>
+    <w:p>
+      <w:pPr>
+        <w:pStyle w:val="Normal"/>
         <w:rPr>
           <w:rFonts w:ascii="Arial" w:hAnsi="Arial" w:cs="Arial"/>
           <w:sz w:val="30"/>
@@ -1556,16 +1386,11 @@
         </w:rPr>
       </w:pPr>
       <w:r>
-        <w:rPr>
-          <w:rFonts w:ascii="Arial" w:hAnsi="Arial" w:cs="Arial"/>
-          <w:noProof/>
-          <w:sz w:val="30"/>
-          <w:szCs w:val="30"/>
-        </w:rPr>
+        <w:rPr/>
         <w:drawing>
-          <wp:inline distT="0" distB="0" distL="0" distR="0" wp14:anchorId="13A52781" wp14:editId="07D5829F">
+          <wp:inline distT="0" distB="0" distL="0" distR="0">
             <wp:extent cx="5760720" cy="4126230"/>
-            <wp:effectExtent l="0" t="0" r="0" b="7620"/>
+            <wp:effectExtent l="0" t="0" r="0" b="0"/>
             <wp:docPr id="10" name="Picture 10" descr="Graphical user interface, diagram&#10;&#10;Description automatically generated"/>
             <wp:cNvGraphicFramePr>
               <a:graphicFrameLocks xmlns:a="http://schemas.openxmlformats.org/drawingml/2006/main" noChangeAspect="1"/>
@@ -1575,21 +1400,17 @@
                 <pic:pic xmlns:pic="http://schemas.openxmlformats.org/drawingml/2006/picture">
                   <pic:nvPicPr>
                     <pic:cNvPr id="10" name="Picture 10" descr="Graphical user interface, diagram&#10;&#10;Description automatically generated"/>
-                    <pic:cNvPicPr/>
+                    <pic:cNvPicPr>
+                      <a:picLocks noChangeAspect="1" noChangeArrowheads="1"/>
+                    </pic:cNvPicPr>
                   </pic:nvPicPr>
                   <pic:blipFill>
-                    <a:blip r:embed="rId15">
-                      <a:extLst>
-                        <a:ext uri="{28A0092B-C50C-407E-A947-70E740481C1C}">
-                          <a14:useLocalDpi xmlns:a14="http://schemas.microsoft.com/office/drawing/2010/main" val="0"/>
-                        </a:ext>
-                      </a:extLst>
-                    </a:blip>
+                    <a:blip r:embed="rId11"/>
                     <a:stretch>
                       <a:fillRect/>
                     </a:stretch>
                   </pic:blipFill>
-                  <pic:spPr>
+                  <pic:spPr bwMode="auto">
                     <a:xfrm>
                       <a:off x="0" y="0"/>
                       <a:ext cx="5760720" cy="4126230"/>
@@ -1607,7 +1428,9 @@
     </w:p>
     <w:p>
       <w:pPr>
-        <w:rPr>
+        <w:pStyle w:val="Normal"/>
+        <w:rPr>
+          <w:b/>
           <w:b/>
           <w:bCs/>
           <w:sz w:val="28"/>
@@ -1621,11 +1444,30 @@
           <w:sz w:val="28"/>
           <w:szCs w:val="28"/>
         </w:rPr>
-        <w:t xml:space="preserve">Planet: </w:t>
-      </w:r>
-    </w:p>
-    <w:p>
-      <w:pPr>
+        <w:t xml:space="preserve">Planet </w:t>
+      </w:r>
+      <w:r>
+        <w:rPr>
+          <w:b/>
+          <w:bCs/>
+          <w:sz w:val="28"/>
+          <w:szCs w:val="28"/>
+        </w:rPr>
+        <w:t>Zounkla</w:t>
+      </w:r>
+      <w:r>
+        <w:rPr>
+          <w:b/>
+          <w:bCs/>
+          <w:sz w:val="28"/>
+          <w:szCs w:val="28"/>
+        </w:rPr>
+        <w:t xml:space="preserve">: </w:t>
+      </w:r>
+    </w:p>
+    <w:p>
+      <w:pPr>
+        <w:pStyle w:val="Normal"/>
         <w:rPr>
           <w:rFonts w:ascii="Arial" w:hAnsi="Arial" w:cs="Arial"/>
           <w:sz w:val="30"/>
@@ -1634,14 +1476,9 @@
         </w:rPr>
       </w:pPr>
       <w:r>
-        <w:rPr>
-          <w:rFonts w:ascii="Arial" w:hAnsi="Arial" w:cs="Arial"/>
-          <w:noProof/>
-          <w:sz w:val="30"/>
-          <w:szCs w:val="30"/>
-        </w:rPr>
+        <w:rPr/>
         <w:drawing>
-          <wp:inline distT="0" distB="0" distL="0" distR="0" wp14:anchorId="12651E28" wp14:editId="65D76168">
+          <wp:inline distT="0" distB="0" distL="0" distR="0">
             <wp:extent cx="5760720" cy="2882900"/>
             <wp:effectExtent l="0" t="0" r="0" b="0"/>
             <wp:docPr id="11" name="Picture 11" descr="Diagram&#10;&#10;Description automatically generated"/>
@@ -1653,21 +1490,17 @@
                 <pic:pic xmlns:pic="http://schemas.openxmlformats.org/drawingml/2006/picture">
                   <pic:nvPicPr>
                     <pic:cNvPr id="11" name="Picture 11" descr="Diagram&#10;&#10;Description automatically generated"/>
-                    <pic:cNvPicPr/>
+                    <pic:cNvPicPr>
+                      <a:picLocks noChangeAspect="1" noChangeArrowheads="1"/>
+                    </pic:cNvPicPr>
                   </pic:nvPicPr>
                   <pic:blipFill>
-                    <a:blip r:embed="rId16">
-                      <a:extLst>
-                        <a:ext uri="{28A0092B-C50C-407E-A947-70E740481C1C}">
-                          <a14:useLocalDpi xmlns:a14="http://schemas.microsoft.com/office/drawing/2010/main" val="0"/>
-                        </a:ext>
-                      </a:extLst>
-                    </a:blip>
+                    <a:blip r:embed="rId12"/>
                     <a:stretch>
                       <a:fillRect/>
                     </a:stretch>
                   </pic:blipFill>
-                  <pic:spPr>
+                  <pic:spPr bwMode="auto">
                     <a:xfrm>
                       <a:off x="0" y="0"/>
                       <a:ext cx="5760720" cy="2882900"/>
@@ -1684,7 +1517,7 @@
       </w:r>
       <w:r>
         <w:rPr>
-          <w:rFonts w:ascii="Arial" w:hAnsi="Arial" w:cs="Arial"/>
+          <w:rFonts w:cs="Arial" w:ascii="Arial" w:hAnsi="Arial"/>
           <w:sz w:val="30"/>
           <w:szCs w:val="30"/>
           <w:lang w:val="en-US"/>
@@ -1694,35 +1527,54 @@
     </w:p>
     <w:p>
       <w:pPr>
+        <w:pStyle w:val="Normal"/>
         <w:rPr>
           <w:lang w:val="en-US"/>
         </w:rPr>
       </w:pPr>
-    </w:p>
-    <w:p>
-      <w:pPr>
+      <w:r>
         <w:rPr>
           <w:lang w:val="en-US"/>
         </w:rPr>
-      </w:pPr>
-    </w:p>
-    <w:p>
-      <w:pPr>
+      </w:r>
+    </w:p>
+    <w:p>
+      <w:pPr>
+        <w:pStyle w:val="Normal"/>
         <w:rPr>
           <w:lang w:val="en-US"/>
         </w:rPr>
       </w:pPr>
-    </w:p>
-    <w:p>
-      <w:pPr>
-        <w:rPr>
+      <w:r>
+        <w:rPr>
+          <w:lang w:val="en-US"/>
+        </w:rPr>
+      </w:r>
+    </w:p>
+    <w:p>
+      <w:pPr>
+        <w:pStyle w:val="Normal"/>
+        <w:rPr>
+          <w:lang w:val="en-US"/>
+        </w:rPr>
+      </w:pPr>
+      <w:r>
+        <w:rPr>
+          <w:lang w:val="en-US"/>
+        </w:rPr>
+      </w:r>
+    </w:p>
+    <w:p>
+      <w:pPr>
+        <w:pStyle w:val="Normal"/>
+        <w:rPr>
+          <w:b/>
           <w:b/>
           <w:bCs/>
           <w:sz w:val="32"/>
           <w:szCs w:val="32"/>
         </w:rPr>
       </w:pPr>
-      <w:proofErr w:type="spellStart"/>
       <w:r>
         <w:rPr>
           <w:b/>
@@ -1730,19 +1582,20 @@
           <w:sz w:val="32"/>
           <w:szCs w:val="32"/>
         </w:rPr>
-        <w:lastRenderedPageBreak/>
-        <w:t>Repartition</w:t>
-      </w:r>
-      <w:proofErr w:type="spellEnd"/>
-      <w:r>
-        <w:rPr>
+        <w:t xml:space="preserve">Repartition des taches : </w:t>
+      </w:r>
+    </w:p>
+    <w:p>
+      <w:pPr>
+        <w:pStyle w:val="Normal"/>
+        <w:rPr>
+          <w:b/>
           <w:b/>
           <w:bCs/>
           <w:sz w:val="32"/>
           <w:szCs w:val="32"/>
         </w:rPr>
-        <w:t xml:space="preserve"> des </w:t>
-      </w:r>
+      </w:pPr>
       <w:r>
         <w:rPr>
           <w:b/>
@@ -1750,39 +1603,23 @@
           <w:sz w:val="32"/>
           <w:szCs w:val="32"/>
         </w:rPr>
-        <w:t>taches :</w:t>
-      </w:r>
-      <w:r>
-        <w:rPr>
-          <w:b/>
-          <w:bCs/>
-          <w:sz w:val="32"/>
-          <w:szCs w:val="32"/>
-        </w:rPr>
-        <w:t xml:space="preserve"> </w:t>
-      </w:r>
-    </w:p>
-    <w:p>
-      <w:pPr>
-        <w:rPr>
-          <w:b/>
-          <w:bCs/>
-          <w:sz w:val="32"/>
-          <w:szCs w:val="32"/>
-        </w:rPr>
-      </w:pPr>
-    </w:p>
-    <w:p>
-      <w:r>
-        <w:t>Afin de réaliser ce pr</w:t>
-      </w:r>
-      <w:r>
-        <w:t xml:space="preserve">ojet très conséquent, nous nous sommes réparti les tâches. </w:t>
-      </w:r>
-    </w:p>
-    <w:p>
-      <w:pPr>
-        <w:rPr>
+      </w:r>
+    </w:p>
+    <w:p>
+      <w:pPr>
+        <w:pStyle w:val="Normal"/>
+        <w:rPr/>
+      </w:pPr>
+      <w:r>
+        <w:rPr/>
+        <w:t xml:space="preserve">Afin de réaliser ce projet très conséquent, nous nous sommes réparti les tâches. </w:t>
+      </w:r>
+    </w:p>
+    <w:p>
+      <w:pPr>
+        <w:pStyle w:val="Normal"/>
+        <w:rPr>
+          <w:b/>
           <w:b/>
           <w:bCs/>
         </w:rPr>
@@ -1802,8 +1639,10 @@
           <w:ilvl w:val="0"/>
           <w:numId w:val="3"/>
         </w:numPr>
-      </w:pPr>
-      <w:r>
+        <w:rPr/>
+      </w:pPr>
+      <w:r>
+        <w:rPr/>
         <w:t xml:space="preserve">Narrative de l’histoire </w:t>
       </w:r>
     </w:p>
@@ -1814,31 +1653,28 @@
           <w:ilvl w:val="0"/>
           <w:numId w:val="3"/>
         </w:numPr>
-      </w:pPr>
-      <w:r>
-        <w:t xml:space="preserve">Etat de séquentiel de l’histoire </w:t>
-      </w:r>
-    </w:p>
-    <w:p>
-      <w:pPr>
-        <w:rPr>
-          <w:b/>
-          <w:bCs/>
-        </w:rPr>
-      </w:pPr>
-      <w:r>
-        <w:rPr>
-          <w:b/>
-          <w:bCs/>
-        </w:rPr>
-        <w:t>Dylan</w:t>
-      </w:r>
-      <w:r>
-        <w:rPr>
-          <w:b/>
-          <w:bCs/>
-        </w:rPr>
-        <w:t xml:space="preserve"> : </w:t>
+        <w:rPr/>
+      </w:pPr>
+      <w:r>
+        <w:rPr/>
+        <w:t xml:space="preserve">Etat séquentiel de l’histoire </w:t>
+      </w:r>
+    </w:p>
+    <w:p>
+      <w:pPr>
+        <w:pStyle w:val="Normal"/>
+        <w:rPr>
+          <w:b/>
+          <w:b/>
+          <w:bCs/>
+        </w:rPr>
+      </w:pPr>
+      <w:r>
+        <w:rPr>
+          <w:b/>
+          <w:bCs/>
+        </w:rPr>
+        <w:t xml:space="preserve">Dylan : </w:t>
       </w:r>
     </w:p>
     <w:p>
@@ -1848,8 +1684,10 @@
           <w:ilvl w:val="0"/>
           <w:numId w:val="4"/>
         </w:numPr>
-      </w:pPr>
-      <w:r>
+        <w:rPr/>
+      </w:pPr>
+      <w:r>
+        <w:rPr/>
         <w:t xml:space="preserve">UML </w:t>
       </w:r>
     </w:p>
@@ -1860,9 +1698,19 @@
           <w:ilvl w:val="0"/>
           <w:numId w:val="4"/>
         </w:numPr>
-      </w:pPr>
-      <w:r>
-        <w:t xml:space="preserve">Classes : </w:t>
+        <w:rPr/>
+      </w:pPr>
+      <w:r>
+        <w:rPr/>
+        <w:t>P</w:t>
+      </w:r>
+      <w:r>
+        <w:rPr/>
+        <w:t xml:space="preserve">ackages </w:t>
+      </w:r>
+      <w:r>
+        <w:rPr/>
+        <w:t xml:space="preserve">: </w:t>
       </w:r>
     </w:p>
     <w:p>
@@ -1872,9 +1720,19 @@
           <w:ilvl w:val="1"/>
           <w:numId w:val="4"/>
         </w:numPr>
-      </w:pPr>
-      <w:r>
-        <w:t xml:space="preserve">– </w:t>
+        <w:rPr/>
+      </w:pPr>
+      <w:r>
+        <w:rPr/>
+        <w:t xml:space="preserve"> </w:t>
+      </w:r>
+      <w:r>
+        <w:rPr/>
+        <w:t>planets</w:t>
+      </w:r>
+      <w:r>
+        <w:rPr/>
+        <w:t xml:space="preserve"> </w:t>
       </w:r>
     </w:p>
     <w:p>
@@ -1884,9 +1742,15 @@
           <w:ilvl w:val="1"/>
           <w:numId w:val="4"/>
         </w:numPr>
-      </w:pPr>
-      <w:r>
-        <w:t>–</w:t>
+        <w:rPr/>
+      </w:pPr>
+      <w:r>
+        <w:rPr/>
+        <w:t xml:space="preserve"> </w:t>
+      </w:r>
+      <w:r>
+        <w:rPr/>
+        <w:t>world</w:t>
       </w:r>
     </w:p>
     <w:p>
@@ -1896,45 +1760,94 @@
           <w:ilvl w:val="1"/>
           <w:numId w:val="4"/>
         </w:numPr>
-      </w:pPr>
-      <w:r>
-        <w:t>–</w:t>
+        <w:rPr/>
+      </w:pPr>
+      <w:r>
+        <w:rPr/>
+        <w:t>common :</w:t>
       </w:r>
     </w:p>
     <w:p>
       <w:pPr>
         <w:pStyle w:val="ListParagraph"/>
         <w:numPr>
-          <w:ilvl w:val="1"/>
+          <w:ilvl w:val="2"/>
           <w:numId w:val="4"/>
         </w:numPr>
-      </w:pPr>
-      <w:r>
-        <w:t>–</w:t>
-      </w:r>
-    </w:p>
-    <w:p>
-      <w:pPr>
-        <w:rPr>
-          <w:b/>
-          <w:bCs/>
-        </w:rPr>
-      </w:pPr>
-      <w:proofErr w:type="spellStart"/>
-      <w:r>
-        <w:rPr>
-          <w:b/>
-          <w:bCs/>
-        </w:rPr>
-        <w:t>Yon</w:t>
-      </w:r>
-      <w:proofErr w:type="spellEnd"/>
-      <w:r>
-        <w:rPr>
-          <w:b/>
-          <w:bCs/>
-        </w:rPr>
-        <w:t xml:space="preserve"> : </w:t>
+        <w:rPr/>
+      </w:pPr>
+      <w:r>
+        <w:rPr/>
+        <w:t>enums</w:t>
+      </w:r>
+    </w:p>
+    <w:p>
+      <w:pPr>
+        <w:pStyle w:val="ListParagraph"/>
+        <w:numPr>
+          <w:ilvl w:val="2"/>
+          <w:numId w:val="4"/>
+        </w:numPr>
+        <w:rPr/>
+      </w:pPr>
+      <w:r>
+        <w:rPr/>
+        <w:t>files</w:t>
+      </w:r>
+    </w:p>
+    <w:p>
+      <w:pPr>
+        <w:pStyle w:val="ListParagraph"/>
+        <w:numPr>
+          <w:ilvl w:val="2"/>
+          <w:numId w:val="4"/>
+        </w:numPr>
+        <w:rPr/>
+      </w:pPr>
+      <w:r>
+        <w:rPr/>
+        <w:t>input</w:t>
+      </w:r>
+    </w:p>
+    <w:p>
+      <w:pPr>
+        <w:pStyle w:val="ListParagraph"/>
+        <w:numPr>
+          <w:ilvl w:val="2"/>
+          <w:numId w:val="4"/>
+        </w:numPr>
+        <w:rPr/>
+      </w:pPr>
+      <w:r>
+        <w:rPr/>
+        <w:t>output</w:t>
+      </w:r>
+    </w:p>
+    <w:p>
+      <w:pPr>
+        <w:pStyle w:val="ListParagraph"/>
+        <w:ind w:hanging="0"/>
+        <w:rPr/>
+      </w:pPr>
+      <w:r>
+        <w:rPr/>
+      </w:r>
+    </w:p>
+    <w:p>
+      <w:pPr>
+        <w:pStyle w:val="Normal"/>
+        <w:rPr>
+          <w:b/>
+          <w:b/>
+          <w:bCs/>
+        </w:rPr>
+      </w:pPr>
+      <w:r>
+        <w:rPr>
+          <w:b/>
+          <w:bCs/>
+        </w:rPr>
+        <w:t xml:space="preserve">Yon : </w:t>
       </w:r>
     </w:p>
     <w:p>
@@ -1944,8 +1857,10 @@
           <w:ilvl w:val="0"/>
           <w:numId w:val="6"/>
         </w:numPr>
-      </w:pPr>
-      <w:r>
+        <w:rPr/>
+      </w:pPr>
+      <w:r>
+        <w:rPr/>
         <w:t xml:space="preserve">Classes : </w:t>
       </w:r>
     </w:p>
@@ -1956,14 +1871,11 @@
           <w:ilvl w:val="1"/>
           <w:numId w:val="6"/>
         </w:numPr>
-      </w:pPr>
-      <w:proofErr w:type="spellStart"/>
-      <w:r>
-        <w:t>Earth</w:t>
-      </w:r>
-      <w:proofErr w:type="spellEnd"/>
-      <w:r>
-        <w:t xml:space="preserve"> </w:t>
+        <w:rPr/>
+      </w:pPr>
+      <w:r>
+        <w:rPr/>
+        <w:t xml:space="preserve">Earth </w:t>
       </w:r>
     </w:p>
     <w:p>
@@ -1973,12 +1885,12 @@
           <w:ilvl w:val="1"/>
           <w:numId w:val="6"/>
         </w:numPr>
-      </w:pPr>
-      <w:proofErr w:type="spellStart"/>
-      <w:r>
+        <w:rPr/>
+      </w:pPr>
+      <w:r>
+        <w:rPr/>
         <w:t>LastPlanet</w:t>
       </w:r>
-      <w:proofErr w:type="spellEnd"/>
     </w:p>
     <w:p>
       <w:pPr>
@@ -1989,21 +1901,39 @@
         </w:numPr>
         <w:rPr>
           <w:b/>
-          <w:bCs/>
-        </w:rPr>
-      </w:pPr>
-    </w:p>
-    <w:p>
-      <w:pPr>
-        <w:rPr>
-          <w:b/>
-          <w:bCs/>
-        </w:rPr>
-      </w:pPr>
-    </w:p>
-    <w:p>
-      <w:pPr>
-        <w:rPr>
+          <w:b/>
+          <w:bCs/>
+        </w:rPr>
+      </w:pPr>
+      <w:r>
+        <w:rPr>
+          <w:b/>
+          <w:bCs/>
+        </w:rPr>
+        <w:t>????</w:t>
+      </w:r>
+    </w:p>
+    <w:p>
+      <w:pPr>
+        <w:pStyle w:val="Normal"/>
+        <w:rPr>
+          <w:b/>
+          <w:b/>
+          <w:bCs/>
+        </w:rPr>
+      </w:pPr>
+      <w:r>
+        <w:rPr>
+          <w:b/>
+          <w:bCs/>
+        </w:rPr>
+      </w:r>
+    </w:p>
+    <w:p>
+      <w:pPr>
+        <w:pStyle w:val="Normal"/>
+        <w:rPr>
+          <w:b/>
           <w:b/>
           <w:bCs/>
         </w:rPr>
@@ -2023,8 +1953,10 @@
           <w:ilvl w:val="0"/>
           <w:numId w:val="5"/>
         </w:numPr>
-      </w:pPr>
-      <w:r>
+        <w:rPr/>
+      </w:pPr>
+      <w:r>
+        <w:rPr/>
         <w:t xml:space="preserve">Rapport </w:t>
       </w:r>
     </w:p>
@@ -2035,8 +1967,10 @@
           <w:ilvl w:val="0"/>
           <w:numId w:val="5"/>
         </w:numPr>
-      </w:pPr>
-      <w:r>
+        <w:rPr/>
+      </w:pPr>
+      <w:r>
+        <w:rPr/>
         <w:t xml:space="preserve">Classes : </w:t>
       </w:r>
     </w:p>
@@ -2047,8 +1981,10 @@
           <w:ilvl w:val="1"/>
           <w:numId w:val="5"/>
         </w:numPr>
-      </w:pPr>
-      <w:r>
+        <w:rPr/>
+      </w:pPr>
+      <w:r>
+        <w:rPr/>
         <w:t>NAJEMNIK</w:t>
       </w:r>
     </w:p>
@@ -2059,8 +1995,10 @@
           <w:ilvl w:val="1"/>
           <w:numId w:val="5"/>
         </w:numPr>
-      </w:pPr>
-      <w:r>
+        <w:rPr/>
+      </w:pPr>
+      <w:r>
+        <w:rPr/>
         <w:t>BELLI</w:t>
       </w:r>
     </w:p>
@@ -2071,8 +2009,10 @@
           <w:ilvl w:val="1"/>
           <w:numId w:val="5"/>
         </w:numPr>
-      </w:pPr>
-      <w:r>
+        <w:rPr/>
+      </w:pPr>
+      <w:r>
+        <w:rPr/>
         <w:t>FARMAKO</w:t>
       </w:r>
     </w:p>
@@ -2083,750 +2023,1029 @@
           <w:ilvl w:val="1"/>
           <w:numId w:val="5"/>
         </w:numPr>
-      </w:pPr>
-      <w:r>
+        <w:rPr/>
+      </w:pPr>
+      <w:r>
+        <w:rPr/>
         <w:t>PLAYER</w:t>
       </w:r>
     </w:p>
     <w:p>
       <w:pPr>
-        <w:rPr>
-          <w:b/>
-          <w:bCs/>
-        </w:rPr>
-      </w:pPr>
-    </w:p>
-    <w:p>
-      <w:r>
-        <w:t xml:space="preserve">C’est ainsi que nous nous sommes </w:t>
-      </w:r>
-      <w:r>
-        <w:t>réparti</w:t>
-      </w:r>
-      <w:r>
-        <w:t xml:space="preserve"> la tâche pendant dans notre travail</w:t>
-      </w:r>
-      <w:r>
-        <w:t xml:space="preserve">. Nous avons collaboré et regarder les différentes méthodes que chacun de nous à réaliser afin de pouvoir rendre un travail propre et soigné. </w:t>
+        <w:pStyle w:val="Normal"/>
+        <w:rPr>
+          <w:b/>
+          <w:b/>
+          <w:bCs/>
+        </w:rPr>
+      </w:pPr>
+      <w:r>
+        <w:rPr>
+          <w:b/>
+          <w:bCs/>
+        </w:rPr>
+      </w:r>
+    </w:p>
+    <w:p>
+      <w:pPr>
+        <w:pStyle w:val="Normal"/>
+        <w:widowControl/>
+        <w:bidi w:val="0"/>
+        <w:spacing w:lineRule="auto" w:line="259" w:before="0" w:after="160"/>
+        <w:jc w:val="left"/>
+        <w:rPr/>
+      </w:pPr>
+      <w:r>
+        <w:rPr/>
+        <w:t xml:space="preserve">C’est ainsi que nous nous sommes réparti la tâche pendant dans notre travail. Nous avons collaboré et regarder les différentes méthodes que chacun de nous à réaliser afin de pouvoir rendre un travail propre et soigné. </w:t>
       </w:r>
     </w:p>
     <w:sectPr>
+      <w:type w:val="nextPage"/>
       <w:pgSz w:w="11906" w:h="16838"/>
-      <w:pgMar w:top="1417" w:right="1417" w:bottom="1417" w:left="1417" w:header="708" w:footer="708" w:gutter="0"/>
-      <w:cols w:space="708"/>
-      <w:docGrid w:linePitch="360"/>
+      <w:pgMar w:left="1417" w:right="1417" w:header="0" w:top="1417" w:footer="0" w:bottom="1417" w:gutter="0"/>
+      <w:pgNumType w:fmt="decimal"/>
+      <w:formProt w:val="false"/>
+      <w:textDirection w:val="lrTb"/>
+      <w:docGrid w:type="default" w:linePitch="360" w:charSpace="4096"/>
     </w:sectPr>
   </w:body>
 </w:document>
 </file>
 
 <file path=word/numbering.xml><?xml version="1.0" encoding="utf-8"?>
-<w:numbering xmlns:wpc="http://schemas.microsoft.com/office/word/2010/wordprocessingCanvas" xmlns:cx="http://schemas.microsoft.com/office/drawing/2014/chartex" xmlns:cx1="http://schemas.microsoft.com/office/drawing/2015/9/8/chartex" xmlns:cx2="http://schemas.microsoft.com/office/drawing/2015/10/21/chartex" xmlns:cx3="http://schemas.microsoft.com/office/drawing/2016/5/9/chartex" xmlns:cx4="http://schemas.microsoft.com/office/drawing/2016/5/10/chartex" xmlns:cx5="http://schemas.microsoft.com/office/drawing/2016/5/11/chartex" xmlns:cx6="http://schemas.microsoft.com/office/drawing/2016/5/12/chartex" xmlns:cx7="http://schemas.microsoft.com/office/drawing/2016/5/13/chartex" xmlns:cx8="http://schemas.microsoft.com/office/drawing/2016/5/14/chartex" xmlns:mc="http://schemas.openxmlformats.org/markup-compatibility/2006" xmlns:aink="http://schemas.microsoft.com/office/drawing/2016/ink" xmlns:am3d="http://schemas.microsoft.com/office/drawing/2017/model3d" xmlns:o="urn:schemas-microsoft-com:office:office" xmlns:oel="http://schemas.microsoft.com/office/2019/extlst" xmlns:r="http://schemas.openxmlformats.org/officeDocument/2006/relationships" xmlns:m="http://schemas.openxmlformats.org/officeDocument/2006/math" xmlns:v="urn:schemas-microsoft-com:vml" xmlns:wp14="http://schemas.microsoft.com/office/word/2010/wordprocessingDrawing" xmlns:wp="http://schemas.openxmlformats.org/drawingml/2006/wordprocessingDrawing" xmlns:w10="urn:schemas-microsoft-com:office:word" xmlns:w="http://schemas.openxmlformats.org/wordprocessingml/2006/main" xmlns:w14="http://schemas.microsoft.com/office/word/2010/wordml" xmlns:w15="http://schemas.microsoft.com/office/word/2012/wordml" xmlns:w16cex="http://schemas.microsoft.com/office/word/2018/wordml/cex" xmlns:w16cid="http://schemas.microsoft.com/office/word/2016/wordml/cid" xmlns:w16="http://schemas.microsoft.com/office/word/2018/wordml" xmlns:w16sdtdh="http://schemas.microsoft.com/office/word/2020/wordml/sdtdatahash" xmlns:w16se="http://schemas.microsoft.com/office/word/2015/wordml/symex" xmlns:wpg="http://schemas.microsoft.com/office/word/2010/wordprocessingGroup" xmlns:wpi="http://schemas.microsoft.com/office/word/2010/wordprocessingInk" xmlns:wne="http://schemas.microsoft.com/office/word/2006/wordml" xmlns:wps="http://schemas.microsoft.com/office/word/2010/wordprocessingShape" mc:Ignorable="w14 w15 w16se w16cid w16 w16cex w16sdtdh wp14">
-  <w:abstractNum w:abstractNumId="0" w15:restartNumberingAfterBreak="0">
-    <w:nsid w:val="013E4358"/>
-    <w:multiLevelType w:val="hybridMultilevel"/>
-    <w:tmpl w:val="7122AE18"/>
-    <w:lvl w:ilvl="0" w:tplc="040C0001">
+<w:numbering xmlns:w="http://schemas.openxmlformats.org/wordprocessingml/2006/main" xmlns:o="urn:schemas-microsoft-com:office:office" xmlns:r="http://schemas.openxmlformats.org/officeDocument/2006/relationships" xmlns:v="urn:schemas-microsoft-com:vml">
+  <w:abstractNum w:abstractNumId="1">
+    <w:lvl w:ilvl="0">
       <w:start w:val="1"/>
       <w:numFmt w:val="bullet"/>
       <w:lvlText w:val=""/>
       <w:lvlJc w:val="left"/>
       <w:pPr>
+        <w:tabs>
+          <w:tab w:val="num" w:pos="0"/>
+        </w:tabs>
         <w:ind w:left="720" w:hanging="360"/>
       </w:pPr>
       <w:rPr>
-        <w:rFonts w:ascii="Symbol" w:hAnsi="Symbol" w:hint="default"/>
-      </w:rPr>
-    </w:lvl>
-    <w:lvl w:ilvl="1" w:tplc="040C0003" w:tentative="1">
+        <w:rFonts w:ascii="Symbol" w:hAnsi="Symbol" w:cs="Symbol" w:hint="default"/>
+      </w:rPr>
+    </w:lvl>
+    <w:lvl w:ilvl="1">
       <w:start w:val="1"/>
       <w:numFmt w:val="bullet"/>
       <w:lvlText w:val="o"/>
       <w:lvlJc w:val="left"/>
       <w:pPr>
+        <w:tabs>
+          <w:tab w:val="num" w:pos="0"/>
+        </w:tabs>
         <w:ind w:left="1440" w:hanging="360"/>
       </w:pPr>
       <w:rPr>
         <w:rFonts w:ascii="Courier New" w:hAnsi="Courier New" w:cs="Courier New" w:hint="default"/>
       </w:rPr>
     </w:lvl>
-    <w:lvl w:ilvl="2" w:tplc="040C0005" w:tentative="1">
+    <w:lvl w:ilvl="2">
       <w:start w:val="1"/>
       <w:numFmt w:val="bullet"/>
       <w:lvlText w:val=""/>
       <w:lvlJc w:val="left"/>
       <w:pPr>
+        <w:tabs>
+          <w:tab w:val="num" w:pos="0"/>
+        </w:tabs>
         <w:ind w:left="2160" w:hanging="360"/>
       </w:pPr>
       <w:rPr>
-        <w:rFonts w:ascii="Wingdings" w:hAnsi="Wingdings" w:hint="default"/>
-      </w:rPr>
-    </w:lvl>
-    <w:lvl w:ilvl="3" w:tplc="040C0001" w:tentative="1">
+        <w:rFonts w:ascii="Wingdings" w:hAnsi="Wingdings" w:cs="Wingdings" w:hint="default"/>
+      </w:rPr>
+    </w:lvl>
+    <w:lvl w:ilvl="3">
       <w:start w:val="1"/>
       <w:numFmt w:val="bullet"/>
       <w:lvlText w:val=""/>
       <w:lvlJc w:val="left"/>
       <w:pPr>
+        <w:tabs>
+          <w:tab w:val="num" w:pos="0"/>
+        </w:tabs>
         <w:ind w:left="2880" w:hanging="360"/>
       </w:pPr>
       <w:rPr>
-        <w:rFonts w:ascii="Symbol" w:hAnsi="Symbol" w:hint="default"/>
-      </w:rPr>
-    </w:lvl>
-    <w:lvl w:ilvl="4" w:tplc="040C0003" w:tentative="1">
+        <w:rFonts w:ascii="Symbol" w:hAnsi="Symbol" w:cs="Symbol" w:hint="default"/>
+      </w:rPr>
+    </w:lvl>
+    <w:lvl w:ilvl="4">
       <w:start w:val="1"/>
       <w:numFmt w:val="bullet"/>
       <w:lvlText w:val="o"/>
       <w:lvlJc w:val="left"/>
       <w:pPr>
+        <w:tabs>
+          <w:tab w:val="num" w:pos="0"/>
+        </w:tabs>
         <w:ind w:left="3600" w:hanging="360"/>
       </w:pPr>
       <w:rPr>
         <w:rFonts w:ascii="Courier New" w:hAnsi="Courier New" w:cs="Courier New" w:hint="default"/>
       </w:rPr>
     </w:lvl>
-    <w:lvl w:ilvl="5" w:tplc="040C0005" w:tentative="1">
+    <w:lvl w:ilvl="5">
       <w:start w:val="1"/>
       <w:numFmt w:val="bullet"/>
       <w:lvlText w:val=""/>
       <w:lvlJc w:val="left"/>
       <w:pPr>
+        <w:tabs>
+          <w:tab w:val="num" w:pos="0"/>
+        </w:tabs>
         <w:ind w:left="4320" w:hanging="360"/>
       </w:pPr>
       <w:rPr>
-        <w:rFonts w:ascii="Wingdings" w:hAnsi="Wingdings" w:hint="default"/>
-      </w:rPr>
-    </w:lvl>
-    <w:lvl w:ilvl="6" w:tplc="040C0001" w:tentative="1">
+        <w:rFonts w:ascii="Wingdings" w:hAnsi="Wingdings" w:cs="Wingdings" w:hint="default"/>
+      </w:rPr>
+    </w:lvl>
+    <w:lvl w:ilvl="6">
       <w:start w:val="1"/>
       <w:numFmt w:val="bullet"/>
       <w:lvlText w:val=""/>
       <w:lvlJc w:val="left"/>
       <w:pPr>
+        <w:tabs>
+          <w:tab w:val="num" w:pos="0"/>
+        </w:tabs>
         <w:ind w:left="5040" w:hanging="360"/>
       </w:pPr>
       <w:rPr>
-        <w:rFonts w:ascii="Symbol" w:hAnsi="Symbol" w:hint="default"/>
-      </w:rPr>
-    </w:lvl>
-    <w:lvl w:ilvl="7" w:tplc="040C0003" w:tentative="1">
+        <w:rFonts w:ascii="Symbol" w:hAnsi="Symbol" w:cs="Symbol" w:hint="default"/>
+      </w:rPr>
+    </w:lvl>
+    <w:lvl w:ilvl="7">
       <w:start w:val="1"/>
       <w:numFmt w:val="bullet"/>
       <w:lvlText w:val="o"/>
       <w:lvlJc w:val="left"/>
       <w:pPr>
+        <w:tabs>
+          <w:tab w:val="num" w:pos="0"/>
+        </w:tabs>
         <w:ind w:left="5760" w:hanging="360"/>
       </w:pPr>
       <w:rPr>
         <w:rFonts w:ascii="Courier New" w:hAnsi="Courier New" w:cs="Courier New" w:hint="default"/>
       </w:rPr>
     </w:lvl>
-    <w:lvl w:ilvl="8" w:tplc="040C0005" w:tentative="1">
+    <w:lvl w:ilvl="8">
       <w:start w:val="1"/>
       <w:numFmt w:val="bullet"/>
       <w:lvlText w:val=""/>
       <w:lvlJc w:val="left"/>
       <w:pPr>
+        <w:tabs>
+          <w:tab w:val="num" w:pos="0"/>
+        </w:tabs>
         <w:ind w:left="6480" w:hanging="360"/>
       </w:pPr>
       <w:rPr>
-        <w:rFonts w:ascii="Wingdings" w:hAnsi="Wingdings" w:hint="default"/>
+        <w:rFonts w:ascii="Wingdings" w:hAnsi="Wingdings" w:cs="Wingdings" w:hint="default"/>
       </w:rPr>
     </w:lvl>
   </w:abstractNum>
-  <w:abstractNum w:abstractNumId="1" w15:restartNumberingAfterBreak="0">
-    <w:nsid w:val="03452BB3"/>
-    <w:multiLevelType w:val="hybridMultilevel"/>
-    <w:tmpl w:val="5B5677BE"/>
-    <w:lvl w:ilvl="0" w:tplc="040C0001">
+  <w:abstractNum w:abstractNumId="2">
+    <w:lvl w:ilvl="0">
       <w:start w:val="1"/>
       <w:numFmt w:val="bullet"/>
       <w:lvlText w:val=""/>
       <w:lvlJc w:val="left"/>
       <w:pPr>
+        <w:tabs>
+          <w:tab w:val="num" w:pos="0"/>
+        </w:tabs>
         <w:ind w:left="720" w:hanging="360"/>
       </w:pPr>
       <w:rPr>
-        <w:rFonts w:ascii="Symbol" w:hAnsi="Symbol" w:hint="default"/>
-      </w:rPr>
-    </w:lvl>
-    <w:lvl w:ilvl="1" w:tplc="040C0003">
+        <w:rFonts w:ascii="Symbol" w:hAnsi="Symbol" w:cs="Symbol" w:hint="default"/>
+      </w:rPr>
+    </w:lvl>
+    <w:lvl w:ilvl="1">
       <w:start w:val="1"/>
       <w:numFmt w:val="bullet"/>
       <w:lvlText w:val="o"/>
       <w:lvlJc w:val="left"/>
       <w:pPr>
+        <w:tabs>
+          <w:tab w:val="num" w:pos="0"/>
+        </w:tabs>
         <w:ind w:left="1440" w:hanging="360"/>
       </w:pPr>
       <w:rPr>
         <w:rFonts w:ascii="Courier New" w:hAnsi="Courier New" w:cs="Courier New" w:hint="default"/>
       </w:rPr>
     </w:lvl>
-    <w:lvl w:ilvl="2" w:tplc="040C0005" w:tentative="1">
+    <w:lvl w:ilvl="2">
       <w:start w:val="1"/>
       <w:numFmt w:val="bullet"/>
       <w:lvlText w:val=""/>
       <w:lvlJc w:val="left"/>
       <w:pPr>
+        <w:tabs>
+          <w:tab w:val="num" w:pos="0"/>
+        </w:tabs>
         <w:ind w:left="2160" w:hanging="360"/>
       </w:pPr>
       <w:rPr>
-        <w:rFonts w:ascii="Wingdings" w:hAnsi="Wingdings" w:hint="default"/>
-      </w:rPr>
-    </w:lvl>
-    <w:lvl w:ilvl="3" w:tplc="040C0001" w:tentative="1">
+        <w:rFonts w:ascii="Wingdings" w:hAnsi="Wingdings" w:cs="Wingdings" w:hint="default"/>
+      </w:rPr>
+    </w:lvl>
+    <w:lvl w:ilvl="3">
       <w:start w:val="1"/>
       <w:numFmt w:val="bullet"/>
       <w:lvlText w:val=""/>
       <w:lvlJc w:val="left"/>
       <w:pPr>
+        <w:tabs>
+          <w:tab w:val="num" w:pos="0"/>
+        </w:tabs>
         <w:ind w:left="2880" w:hanging="360"/>
       </w:pPr>
       <w:rPr>
-        <w:rFonts w:ascii="Symbol" w:hAnsi="Symbol" w:hint="default"/>
-      </w:rPr>
-    </w:lvl>
-    <w:lvl w:ilvl="4" w:tplc="040C0003" w:tentative="1">
+        <w:rFonts w:ascii="Symbol" w:hAnsi="Symbol" w:cs="Symbol" w:hint="default"/>
+      </w:rPr>
+    </w:lvl>
+    <w:lvl w:ilvl="4">
       <w:start w:val="1"/>
       <w:numFmt w:val="bullet"/>
       <w:lvlText w:val="o"/>
       <w:lvlJc w:val="left"/>
       <w:pPr>
+        <w:tabs>
+          <w:tab w:val="num" w:pos="0"/>
+        </w:tabs>
         <w:ind w:left="3600" w:hanging="360"/>
       </w:pPr>
       <w:rPr>
         <w:rFonts w:ascii="Courier New" w:hAnsi="Courier New" w:cs="Courier New" w:hint="default"/>
       </w:rPr>
     </w:lvl>
-    <w:lvl w:ilvl="5" w:tplc="040C0005" w:tentative="1">
+    <w:lvl w:ilvl="5">
       <w:start w:val="1"/>
       <w:numFmt w:val="bullet"/>
       <w:lvlText w:val=""/>
       <w:lvlJc w:val="left"/>
       <w:pPr>
+        <w:tabs>
+          <w:tab w:val="num" w:pos="0"/>
+        </w:tabs>
         <w:ind w:left="4320" w:hanging="360"/>
       </w:pPr>
       <w:rPr>
-        <w:rFonts w:ascii="Wingdings" w:hAnsi="Wingdings" w:hint="default"/>
-      </w:rPr>
-    </w:lvl>
-    <w:lvl w:ilvl="6" w:tplc="040C0001" w:tentative="1">
+        <w:rFonts w:ascii="Wingdings" w:hAnsi="Wingdings" w:cs="Wingdings" w:hint="default"/>
+      </w:rPr>
+    </w:lvl>
+    <w:lvl w:ilvl="6">
       <w:start w:val="1"/>
       <w:numFmt w:val="bullet"/>
       <w:lvlText w:val=""/>
       <w:lvlJc w:val="left"/>
       <w:pPr>
+        <w:tabs>
+          <w:tab w:val="num" w:pos="0"/>
+        </w:tabs>
         <w:ind w:left="5040" w:hanging="360"/>
       </w:pPr>
       <w:rPr>
-        <w:rFonts w:ascii="Symbol" w:hAnsi="Symbol" w:hint="default"/>
-      </w:rPr>
-    </w:lvl>
-    <w:lvl w:ilvl="7" w:tplc="040C0003" w:tentative="1">
+        <w:rFonts w:ascii="Symbol" w:hAnsi="Symbol" w:cs="Symbol" w:hint="default"/>
+      </w:rPr>
+    </w:lvl>
+    <w:lvl w:ilvl="7">
       <w:start w:val="1"/>
       <w:numFmt w:val="bullet"/>
       <w:lvlText w:val="o"/>
       <w:lvlJc w:val="left"/>
       <w:pPr>
+        <w:tabs>
+          <w:tab w:val="num" w:pos="0"/>
+        </w:tabs>
         <w:ind w:left="5760" w:hanging="360"/>
       </w:pPr>
       <w:rPr>
         <w:rFonts w:ascii="Courier New" w:hAnsi="Courier New" w:cs="Courier New" w:hint="default"/>
       </w:rPr>
     </w:lvl>
-    <w:lvl w:ilvl="8" w:tplc="040C0005" w:tentative="1">
+    <w:lvl w:ilvl="8">
       <w:start w:val="1"/>
       <w:numFmt w:val="bullet"/>
       <w:lvlText w:val=""/>
       <w:lvlJc w:val="left"/>
       <w:pPr>
+        <w:tabs>
+          <w:tab w:val="num" w:pos="0"/>
+        </w:tabs>
         <w:ind w:left="6480" w:hanging="360"/>
       </w:pPr>
       <w:rPr>
-        <w:rFonts w:ascii="Wingdings" w:hAnsi="Wingdings" w:hint="default"/>
+        <w:rFonts w:ascii="Wingdings" w:hAnsi="Wingdings" w:cs="Wingdings" w:hint="default"/>
       </w:rPr>
     </w:lvl>
   </w:abstractNum>
-  <w:abstractNum w:abstractNumId="2" w15:restartNumberingAfterBreak="0">
-    <w:nsid w:val="1AB7232B"/>
-    <w:multiLevelType w:val="hybridMultilevel"/>
-    <w:tmpl w:val="C7323C0E"/>
-    <w:lvl w:ilvl="0" w:tplc="040C0001">
+  <w:abstractNum w:abstractNumId="3">
+    <w:lvl w:ilvl="0">
       <w:start w:val="1"/>
       <w:numFmt w:val="bullet"/>
       <w:lvlText w:val=""/>
       <w:lvlJc w:val="left"/>
       <w:pPr>
+        <w:tabs>
+          <w:tab w:val="num" w:pos="0"/>
+        </w:tabs>
         <w:ind w:left="720" w:hanging="360"/>
       </w:pPr>
       <w:rPr>
-        <w:rFonts w:ascii="Symbol" w:hAnsi="Symbol" w:hint="default"/>
-      </w:rPr>
-    </w:lvl>
-    <w:lvl w:ilvl="1" w:tplc="040C0003">
+        <w:rFonts w:ascii="Symbol" w:hAnsi="Symbol" w:cs="Symbol" w:hint="default"/>
+      </w:rPr>
+    </w:lvl>
+    <w:lvl w:ilvl="1">
       <w:start w:val="1"/>
       <w:numFmt w:val="bullet"/>
       <w:lvlText w:val="o"/>
       <w:lvlJc w:val="left"/>
       <w:pPr>
+        <w:tabs>
+          <w:tab w:val="num" w:pos="0"/>
+        </w:tabs>
         <w:ind w:left="1440" w:hanging="360"/>
       </w:pPr>
       <w:rPr>
         <w:rFonts w:ascii="Courier New" w:hAnsi="Courier New" w:cs="Courier New" w:hint="default"/>
       </w:rPr>
     </w:lvl>
-    <w:lvl w:ilvl="2" w:tplc="040C0005" w:tentative="1">
+    <w:lvl w:ilvl="2">
       <w:start w:val="1"/>
       <w:numFmt w:val="bullet"/>
       <w:lvlText w:val=""/>
       <w:lvlJc w:val="left"/>
       <w:pPr>
+        <w:tabs>
+          <w:tab w:val="num" w:pos="0"/>
+        </w:tabs>
         <w:ind w:left="2160" w:hanging="360"/>
       </w:pPr>
       <w:rPr>
-        <w:rFonts w:ascii="Wingdings" w:hAnsi="Wingdings" w:hint="default"/>
-      </w:rPr>
-    </w:lvl>
-    <w:lvl w:ilvl="3" w:tplc="040C0001" w:tentative="1">
+        <w:rFonts w:ascii="Wingdings" w:hAnsi="Wingdings" w:cs="Wingdings" w:hint="default"/>
+      </w:rPr>
+    </w:lvl>
+    <w:lvl w:ilvl="3">
       <w:start w:val="1"/>
       <w:numFmt w:val="bullet"/>
       <w:lvlText w:val=""/>
       <w:lvlJc w:val="left"/>
       <w:pPr>
+        <w:tabs>
+          <w:tab w:val="num" w:pos="0"/>
+        </w:tabs>
         <w:ind w:left="2880" w:hanging="360"/>
       </w:pPr>
       <w:rPr>
-        <w:rFonts w:ascii="Symbol" w:hAnsi="Symbol" w:hint="default"/>
-      </w:rPr>
-    </w:lvl>
-    <w:lvl w:ilvl="4" w:tplc="040C0003" w:tentative="1">
+        <w:rFonts w:ascii="Symbol" w:hAnsi="Symbol" w:cs="Symbol" w:hint="default"/>
+      </w:rPr>
+    </w:lvl>
+    <w:lvl w:ilvl="4">
       <w:start w:val="1"/>
       <w:numFmt w:val="bullet"/>
       <w:lvlText w:val="o"/>
       <w:lvlJc w:val="left"/>
       <w:pPr>
+        <w:tabs>
+          <w:tab w:val="num" w:pos="0"/>
+        </w:tabs>
         <w:ind w:left="3600" w:hanging="360"/>
       </w:pPr>
       <w:rPr>
         <w:rFonts w:ascii="Courier New" w:hAnsi="Courier New" w:cs="Courier New" w:hint="default"/>
       </w:rPr>
     </w:lvl>
-    <w:lvl w:ilvl="5" w:tplc="040C0005" w:tentative="1">
+    <w:lvl w:ilvl="5">
       <w:start w:val="1"/>
       <w:numFmt w:val="bullet"/>
       <w:lvlText w:val=""/>
       <w:lvlJc w:val="left"/>
       <w:pPr>
+        <w:tabs>
+          <w:tab w:val="num" w:pos="0"/>
+        </w:tabs>
         <w:ind w:left="4320" w:hanging="360"/>
       </w:pPr>
       <w:rPr>
-        <w:rFonts w:ascii="Wingdings" w:hAnsi="Wingdings" w:hint="default"/>
-      </w:rPr>
-    </w:lvl>
-    <w:lvl w:ilvl="6" w:tplc="040C0001" w:tentative="1">
+        <w:rFonts w:ascii="Wingdings" w:hAnsi="Wingdings" w:cs="Wingdings" w:hint="default"/>
+      </w:rPr>
+    </w:lvl>
+    <w:lvl w:ilvl="6">
       <w:start w:val="1"/>
       <w:numFmt w:val="bullet"/>
       <w:lvlText w:val=""/>
       <w:lvlJc w:val="left"/>
       <w:pPr>
+        <w:tabs>
+          <w:tab w:val="num" w:pos="0"/>
+        </w:tabs>
         <w:ind w:left="5040" w:hanging="360"/>
       </w:pPr>
       <w:rPr>
-        <w:rFonts w:ascii="Symbol" w:hAnsi="Symbol" w:hint="default"/>
-      </w:rPr>
-    </w:lvl>
-    <w:lvl w:ilvl="7" w:tplc="040C0003" w:tentative="1">
+        <w:rFonts w:ascii="Symbol" w:hAnsi="Symbol" w:cs="Symbol" w:hint="default"/>
+      </w:rPr>
+    </w:lvl>
+    <w:lvl w:ilvl="7">
       <w:start w:val="1"/>
       <w:numFmt w:val="bullet"/>
       <w:lvlText w:val="o"/>
       <w:lvlJc w:val="left"/>
       <w:pPr>
+        <w:tabs>
+          <w:tab w:val="num" w:pos="0"/>
+        </w:tabs>
         <w:ind w:left="5760" w:hanging="360"/>
       </w:pPr>
       <w:rPr>
         <w:rFonts w:ascii="Courier New" w:hAnsi="Courier New" w:cs="Courier New" w:hint="default"/>
       </w:rPr>
     </w:lvl>
-    <w:lvl w:ilvl="8" w:tplc="040C0005" w:tentative="1">
+    <w:lvl w:ilvl="8">
       <w:start w:val="1"/>
       <w:numFmt w:val="bullet"/>
       <w:lvlText w:val=""/>
       <w:lvlJc w:val="left"/>
       <w:pPr>
+        <w:tabs>
+          <w:tab w:val="num" w:pos="0"/>
+        </w:tabs>
         <w:ind w:left="6480" w:hanging="360"/>
       </w:pPr>
       <w:rPr>
-        <w:rFonts w:ascii="Wingdings" w:hAnsi="Wingdings" w:hint="default"/>
+        <w:rFonts w:ascii="Wingdings" w:hAnsi="Wingdings" w:cs="Wingdings" w:hint="default"/>
       </w:rPr>
     </w:lvl>
   </w:abstractNum>
-  <w:abstractNum w:abstractNumId="3" w15:restartNumberingAfterBreak="0">
-    <w:nsid w:val="49377866"/>
-    <w:multiLevelType w:val="hybridMultilevel"/>
-    <w:tmpl w:val="24A2E168"/>
-    <w:lvl w:ilvl="0" w:tplc="040C0001">
+  <w:abstractNum w:abstractNumId="4">
+    <w:lvl w:ilvl="0">
       <w:start w:val="1"/>
       <w:numFmt w:val="bullet"/>
       <w:lvlText w:val=""/>
       <w:lvlJc w:val="left"/>
       <w:pPr>
+        <w:tabs>
+          <w:tab w:val="num" w:pos="0"/>
+        </w:tabs>
         <w:ind w:left="720" w:hanging="360"/>
       </w:pPr>
       <w:rPr>
-        <w:rFonts w:ascii="Symbol" w:hAnsi="Symbol" w:hint="default"/>
-      </w:rPr>
-    </w:lvl>
-    <w:lvl w:ilvl="1" w:tplc="040C0003">
+        <w:rFonts w:ascii="Symbol" w:hAnsi="Symbol" w:cs="Symbol" w:hint="default"/>
+      </w:rPr>
+    </w:lvl>
+    <w:lvl w:ilvl="1">
       <w:start w:val="1"/>
       <w:numFmt w:val="bullet"/>
       <w:lvlText w:val="o"/>
       <w:lvlJc w:val="left"/>
       <w:pPr>
+        <w:tabs>
+          <w:tab w:val="num" w:pos="0"/>
+        </w:tabs>
         <w:ind w:left="1440" w:hanging="360"/>
       </w:pPr>
       <w:rPr>
         <w:rFonts w:ascii="Courier New" w:hAnsi="Courier New" w:cs="Courier New" w:hint="default"/>
       </w:rPr>
     </w:lvl>
-    <w:lvl w:ilvl="2" w:tplc="040C0005">
+    <w:lvl w:ilvl="2">
       <w:start w:val="1"/>
       <w:numFmt w:val="bullet"/>
       <w:lvlText w:val=""/>
       <w:lvlJc w:val="left"/>
       <w:pPr>
+        <w:tabs>
+          <w:tab w:val="num" w:pos="0"/>
+        </w:tabs>
         <w:ind w:left="2160" w:hanging="360"/>
       </w:pPr>
       <w:rPr>
-        <w:rFonts w:ascii="Wingdings" w:hAnsi="Wingdings" w:hint="default"/>
-      </w:rPr>
-    </w:lvl>
-    <w:lvl w:ilvl="3" w:tplc="040C0001" w:tentative="1">
+        <w:rFonts w:ascii="Wingdings" w:hAnsi="Wingdings" w:cs="Wingdings" w:hint="default"/>
+      </w:rPr>
+    </w:lvl>
+    <w:lvl w:ilvl="3">
       <w:start w:val="1"/>
       <w:numFmt w:val="bullet"/>
       <w:lvlText w:val=""/>
       <w:lvlJc w:val="left"/>
       <w:pPr>
+        <w:tabs>
+          <w:tab w:val="num" w:pos="0"/>
+        </w:tabs>
         <w:ind w:left="2880" w:hanging="360"/>
       </w:pPr>
       <w:rPr>
-        <w:rFonts w:ascii="Symbol" w:hAnsi="Symbol" w:hint="default"/>
-      </w:rPr>
-    </w:lvl>
-    <w:lvl w:ilvl="4" w:tplc="040C0003" w:tentative="1">
+        <w:rFonts w:ascii="Symbol" w:hAnsi="Symbol" w:cs="Symbol" w:hint="default"/>
+      </w:rPr>
+    </w:lvl>
+    <w:lvl w:ilvl="4">
       <w:start w:val="1"/>
       <w:numFmt w:val="bullet"/>
       <w:lvlText w:val="o"/>
       <w:lvlJc w:val="left"/>
       <w:pPr>
+        <w:tabs>
+          <w:tab w:val="num" w:pos="0"/>
+        </w:tabs>
         <w:ind w:left="3600" w:hanging="360"/>
       </w:pPr>
       <w:rPr>
         <w:rFonts w:ascii="Courier New" w:hAnsi="Courier New" w:cs="Courier New" w:hint="default"/>
       </w:rPr>
     </w:lvl>
-    <w:lvl w:ilvl="5" w:tplc="040C0005" w:tentative="1">
+    <w:lvl w:ilvl="5">
       <w:start w:val="1"/>
       <w:numFmt w:val="bullet"/>
       <w:lvlText w:val=""/>
       <w:lvlJc w:val="left"/>
       <w:pPr>
+        <w:tabs>
+          <w:tab w:val="num" w:pos="0"/>
+        </w:tabs>
         <w:ind w:left="4320" w:hanging="360"/>
       </w:pPr>
       <w:rPr>
-        <w:rFonts w:ascii="Wingdings" w:hAnsi="Wingdings" w:hint="default"/>
-      </w:rPr>
-    </w:lvl>
-    <w:lvl w:ilvl="6" w:tplc="040C0001" w:tentative="1">
+        <w:rFonts w:ascii="Wingdings" w:hAnsi="Wingdings" w:cs="Wingdings" w:hint="default"/>
+      </w:rPr>
+    </w:lvl>
+    <w:lvl w:ilvl="6">
       <w:start w:val="1"/>
       <w:numFmt w:val="bullet"/>
       <w:lvlText w:val=""/>
       <w:lvlJc w:val="left"/>
       <w:pPr>
+        <w:tabs>
+          <w:tab w:val="num" w:pos="0"/>
+        </w:tabs>
         <w:ind w:left="5040" w:hanging="360"/>
       </w:pPr>
       <w:rPr>
-        <w:rFonts w:ascii="Symbol" w:hAnsi="Symbol" w:hint="default"/>
-      </w:rPr>
-    </w:lvl>
-    <w:lvl w:ilvl="7" w:tplc="040C0003" w:tentative="1">
+        <w:rFonts w:ascii="Symbol" w:hAnsi="Symbol" w:cs="Symbol" w:hint="default"/>
+      </w:rPr>
+    </w:lvl>
+    <w:lvl w:ilvl="7">
       <w:start w:val="1"/>
       <w:numFmt w:val="bullet"/>
       <w:lvlText w:val="o"/>
       <w:lvlJc w:val="left"/>
       <w:pPr>
+        <w:tabs>
+          <w:tab w:val="num" w:pos="0"/>
+        </w:tabs>
         <w:ind w:left="5760" w:hanging="360"/>
       </w:pPr>
       <w:rPr>
         <w:rFonts w:ascii="Courier New" w:hAnsi="Courier New" w:cs="Courier New" w:hint="default"/>
       </w:rPr>
     </w:lvl>
-    <w:lvl w:ilvl="8" w:tplc="040C0005" w:tentative="1">
+    <w:lvl w:ilvl="8">
       <w:start w:val="1"/>
       <w:numFmt w:val="bullet"/>
       <w:lvlText w:val=""/>
       <w:lvlJc w:val="left"/>
       <w:pPr>
+        <w:tabs>
+          <w:tab w:val="num" w:pos="0"/>
+        </w:tabs>
         <w:ind w:left="6480" w:hanging="360"/>
       </w:pPr>
       <w:rPr>
-        <w:rFonts w:ascii="Wingdings" w:hAnsi="Wingdings" w:hint="default"/>
+        <w:rFonts w:ascii="Wingdings" w:hAnsi="Wingdings" w:cs="Wingdings" w:hint="default"/>
       </w:rPr>
     </w:lvl>
   </w:abstractNum>
-  <w:abstractNum w:abstractNumId="4" w15:restartNumberingAfterBreak="0">
-    <w:nsid w:val="72C417DE"/>
-    <w:multiLevelType w:val="hybridMultilevel"/>
-    <w:tmpl w:val="C7AEDC1E"/>
-    <w:lvl w:ilvl="0" w:tplc="040C0001">
+  <w:abstractNum w:abstractNumId="5">
+    <w:lvl w:ilvl="0">
       <w:start w:val="1"/>
       <w:numFmt w:val="bullet"/>
       <w:lvlText w:val=""/>
       <w:lvlJc w:val="left"/>
       <w:pPr>
+        <w:tabs>
+          <w:tab w:val="num" w:pos="0"/>
+        </w:tabs>
         <w:ind w:left="720" w:hanging="360"/>
       </w:pPr>
       <w:rPr>
-        <w:rFonts w:ascii="Symbol" w:hAnsi="Symbol" w:hint="default"/>
-      </w:rPr>
-    </w:lvl>
-    <w:lvl w:ilvl="1" w:tplc="040C0003" w:tentative="1">
+        <w:rFonts w:ascii="Symbol" w:hAnsi="Symbol" w:cs="Symbol" w:hint="default"/>
+      </w:rPr>
+    </w:lvl>
+    <w:lvl w:ilvl="1">
       <w:start w:val="1"/>
       <w:numFmt w:val="bullet"/>
       <w:lvlText w:val="o"/>
       <w:lvlJc w:val="left"/>
       <w:pPr>
+        <w:tabs>
+          <w:tab w:val="num" w:pos="0"/>
+        </w:tabs>
         <w:ind w:left="1440" w:hanging="360"/>
       </w:pPr>
       <w:rPr>
         <w:rFonts w:ascii="Courier New" w:hAnsi="Courier New" w:cs="Courier New" w:hint="default"/>
       </w:rPr>
     </w:lvl>
-    <w:lvl w:ilvl="2" w:tplc="040C0005" w:tentative="1">
+    <w:lvl w:ilvl="2">
       <w:start w:val="1"/>
       <w:numFmt w:val="bullet"/>
       <w:lvlText w:val=""/>
       <w:lvlJc w:val="left"/>
       <w:pPr>
+        <w:tabs>
+          <w:tab w:val="num" w:pos="0"/>
+        </w:tabs>
         <w:ind w:left="2160" w:hanging="360"/>
       </w:pPr>
       <w:rPr>
-        <w:rFonts w:ascii="Wingdings" w:hAnsi="Wingdings" w:hint="default"/>
-      </w:rPr>
-    </w:lvl>
-    <w:lvl w:ilvl="3" w:tplc="040C0001" w:tentative="1">
+        <w:rFonts w:ascii="Wingdings" w:hAnsi="Wingdings" w:cs="Wingdings" w:hint="default"/>
+      </w:rPr>
+    </w:lvl>
+    <w:lvl w:ilvl="3">
       <w:start w:val="1"/>
       <w:numFmt w:val="bullet"/>
       <w:lvlText w:val=""/>
       <w:lvlJc w:val="left"/>
       <w:pPr>
+        <w:tabs>
+          <w:tab w:val="num" w:pos="0"/>
+        </w:tabs>
         <w:ind w:left="2880" w:hanging="360"/>
       </w:pPr>
       <w:rPr>
-        <w:rFonts w:ascii="Symbol" w:hAnsi="Symbol" w:hint="default"/>
-      </w:rPr>
-    </w:lvl>
-    <w:lvl w:ilvl="4" w:tplc="040C0003" w:tentative="1">
+        <w:rFonts w:ascii="Symbol" w:hAnsi="Symbol" w:cs="Symbol" w:hint="default"/>
+      </w:rPr>
+    </w:lvl>
+    <w:lvl w:ilvl="4">
       <w:start w:val="1"/>
       <w:numFmt w:val="bullet"/>
       <w:lvlText w:val="o"/>
       <w:lvlJc w:val="left"/>
       <w:pPr>
+        <w:tabs>
+          <w:tab w:val="num" w:pos="0"/>
+        </w:tabs>
         <w:ind w:left="3600" w:hanging="360"/>
       </w:pPr>
       <w:rPr>
         <w:rFonts w:ascii="Courier New" w:hAnsi="Courier New" w:cs="Courier New" w:hint="default"/>
       </w:rPr>
     </w:lvl>
-    <w:lvl w:ilvl="5" w:tplc="040C0005" w:tentative="1">
+    <w:lvl w:ilvl="5">
       <w:start w:val="1"/>
       <w:numFmt w:val="bullet"/>
       <w:lvlText w:val=""/>
       <w:lvlJc w:val="left"/>
       <w:pPr>
+        <w:tabs>
+          <w:tab w:val="num" w:pos="0"/>
+        </w:tabs>
         <w:ind w:left="4320" w:hanging="360"/>
       </w:pPr>
       <w:rPr>
-        <w:rFonts w:ascii="Wingdings" w:hAnsi="Wingdings" w:hint="default"/>
-      </w:rPr>
-    </w:lvl>
-    <w:lvl w:ilvl="6" w:tplc="040C0001" w:tentative="1">
+        <w:rFonts w:ascii="Wingdings" w:hAnsi="Wingdings" w:cs="Wingdings" w:hint="default"/>
+      </w:rPr>
+    </w:lvl>
+    <w:lvl w:ilvl="6">
       <w:start w:val="1"/>
       <w:numFmt w:val="bullet"/>
       <w:lvlText w:val=""/>
       <w:lvlJc w:val="left"/>
       <w:pPr>
+        <w:tabs>
+          <w:tab w:val="num" w:pos="0"/>
+        </w:tabs>
         <w:ind w:left="5040" w:hanging="360"/>
       </w:pPr>
       <w:rPr>
-        <w:rFonts w:ascii="Symbol" w:hAnsi="Symbol" w:hint="default"/>
-      </w:rPr>
-    </w:lvl>
-    <w:lvl w:ilvl="7" w:tplc="040C0003" w:tentative="1">
+        <w:rFonts w:ascii="Symbol" w:hAnsi="Symbol" w:cs="Symbol" w:hint="default"/>
+      </w:rPr>
+    </w:lvl>
+    <w:lvl w:ilvl="7">
       <w:start w:val="1"/>
       <w:numFmt w:val="bullet"/>
       <w:lvlText w:val="o"/>
       <w:lvlJc w:val="left"/>
       <w:pPr>
+        <w:tabs>
+          <w:tab w:val="num" w:pos="0"/>
+        </w:tabs>
         <w:ind w:left="5760" w:hanging="360"/>
       </w:pPr>
       <w:rPr>
         <w:rFonts w:ascii="Courier New" w:hAnsi="Courier New" w:cs="Courier New" w:hint="default"/>
       </w:rPr>
     </w:lvl>
-    <w:lvl w:ilvl="8" w:tplc="040C0005" w:tentative="1">
+    <w:lvl w:ilvl="8">
       <w:start w:val="1"/>
       <w:numFmt w:val="bullet"/>
       <w:lvlText w:val=""/>
       <w:lvlJc w:val="left"/>
       <w:pPr>
+        <w:tabs>
+          <w:tab w:val="num" w:pos="0"/>
+        </w:tabs>
         <w:ind w:left="6480" w:hanging="360"/>
       </w:pPr>
       <w:rPr>
-        <w:rFonts w:ascii="Wingdings" w:hAnsi="Wingdings" w:hint="default"/>
+        <w:rFonts w:ascii="Wingdings" w:hAnsi="Wingdings" w:cs="Wingdings" w:hint="default"/>
       </w:rPr>
     </w:lvl>
   </w:abstractNum>
-  <w:abstractNum w:abstractNumId="5" w15:restartNumberingAfterBreak="0">
-    <w:nsid w:val="760A2632"/>
-    <w:multiLevelType w:val="hybridMultilevel"/>
-    <w:tmpl w:val="F070C0B0"/>
-    <w:lvl w:ilvl="0" w:tplc="040C0001">
+  <w:abstractNum w:abstractNumId="6">
+    <w:lvl w:ilvl="0">
       <w:start w:val="1"/>
       <w:numFmt w:val="bullet"/>
       <w:lvlText w:val=""/>
       <w:lvlJc w:val="left"/>
       <w:pPr>
+        <w:tabs>
+          <w:tab w:val="num" w:pos="0"/>
+        </w:tabs>
         <w:ind w:left="720" w:hanging="360"/>
       </w:pPr>
       <w:rPr>
-        <w:rFonts w:ascii="Symbol" w:hAnsi="Symbol" w:hint="default"/>
-      </w:rPr>
-    </w:lvl>
-    <w:lvl w:ilvl="1" w:tplc="040C0003">
+        <w:rFonts w:ascii="Symbol" w:hAnsi="Symbol" w:cs="Symbol" w:hint="default"/>
+      </w:rPr>
+    </w:lvl>
+    <w:lvl w:ilvl="1">
       <w:start w:val="1"/>
       <w:numFmt w:val="bullet"/>
       <w:lvlText w:val="o"/>
       <w:lvlJc w:val="left"/>
       <w:pPr>
+        <w:tabs>
+          <w:tab w:val="num" w:pos="0"/>
+        </w:tabs>
         <w:ind w:left="1440" w:hanging="360"/>
       </w:pPr>
       <w:rPr>
         <w:rFonts w:ascii="Courier New" w:hAnsi="Courier New" w:cs="Courier New" w:hint="default"/>
       </w:rPr>
     </w:lvl>
-    <w:lvl w:ilvl="2" w:tplc="040C0005" w:tentative="1">
+    <w:lvl w:ilvl="2">
       <w:start w:val="1"/>
       <w:numFmt w:val="bullet"/>
       <w:lvlText w:val=""/>
       <w:lvlJc w:val="left"/>
       <w:pPr>
+        <w:tabs>
+          <w:tab w:val="num" w:pos="0"/>
+        </w:tabs>
         <w:ind w:left="2160" w:hanging="360"/>
       </w:pPr>
       <w:rPr>
-        <w:rFonts w:ascii="Wingdings" w:hAnsi="Wingdings" w:hint="default"/>
-      </w:rPr>
-    </w:lvl>
-    <w:lvl w:ilvl="3" w:tplc="040C0001" w:tentative="1">
+        <w:rFonts w:ascii="Wingdings" w:hAnsi="Wingdings" w:cs="Wingdings" w:hint="default"/>
+      </w:rPr>
+    </w:lvl>
+    <w:lvl w:ilvl="3">
       <w:start w:val="1"/>
       <w:numFmt w:val="bullet"/>
       <w:lvlText w:val=""/>
       <w:lvlJc w:val="left"/>
       <w:pPr>
+        <w:tabs>
+          <w:tab w:val="num" w:pos="0"/>
+        </w:tabs>
         <w:ind w:left="2880" w:hanging="360"/>
       </w:pPr>
       <w:rPr>
-        <w:rFonts w:ascii="Symbol" w:hAnsi="Symbol" w:hint="default"/>
-      </w:rPr>
-    </w:lvl>
-    <w:lvl w:ilvl="4" w:tplc="040C0003" w:tentative="1">
+        <w:rFonts w:ascii="Symbol" w:hAnsi="Symbol" w:cs="Symbol" w:hint="default"/>
+      </w:rPr>
+    </w:lvl>
+    <w:lvl w:ilvl="4">
       <w:start w:val="1"/>
       <w:numFmt w:val="bullet"/>
       <w:lvlText w:val="o"/>
       <w:lvlJc w:val="left"/>
       <w:pPr>
+        <w:tabs>
+          <w:tab w:val="num" w:pos="0"/>
+        </w:tabs>
         <w:ind w:left="3600" w:hanging="360"/>
       </w:pPr>
       <w:rPr>
         <w:rFonts w:ascii="Courier New" w:hAnsi="Courier New" w:cs="Courier New" w:hint="default"/>
       </w:rPr>
     </w:lvl>
-    <w:lvl w:ilvl="5" w:tplc="040C0005" w:tentative="1">
+    <w:lvl w:ilvl="5">
       <w:start w:val="1"/>
       <w:numFmt w:val="bullet"/>
       <w:lvlText w:val=""/>
       <w:lvlJc w:val="left"/>
       <w:pPr>
+        <w:tabs>
+          <w:tab w:val="num" w:pos="0"/>
+        </w:tabs>
         <w:ind w:left="4320" w:hanging="360"/>
       </w:pPr>
       <w:rPr>
-        <w:rFonts w:ascii="Wingdings" w:hAnsi="Wingdings" w:hint="default"/>
-      </w:rPr>
-    </w:lvl>
-    <w:lvl w:ilvl="6" w:tplc="040C0001" w:tentative="1">
+        <w:rFonts w:ascii="Wingdings" w:hAnsi="Wingdings" w:cs="Wingdings" w:hint="default"/>
+      </w:rPr>
+    </w:lvl>
+    <w:lvl w:ilvl="6">
       <w:start w:val="1"/>
       <w:numFmt w:val="bullet"/>
       <w:lvlText w:val=""/>
       <w:lvlJc w:val="left"/>
       <w:pPr>
+        <w:tabs>
+          <w:tab w:val="num" w:pos="0"/>
+        </w:tabs>
         <w:ind w:left="5040" w:hanging="360"/>
       </w:pPr>
       <w:rPr>
-        <w:rFonts w:ascii="Symbol" w:hAnsi="Symbol" w:hint="default"/>
-      </w:rPr>
-    </w:lvl>
-    <w:lvl w:ilvl="7" w:tplc="040C0003" w:tentative="1">
+        <w:rFonts w:ascii="Symbol" w:hAnsi="Symbol" w:cs="Symbol" w:hint="default"/>
+      </w:rPr>
+    </w:lvl>
+    <w:lvl w:ilvl="7">
       <w:start w:val="1"/>
       <w:numFmt w:val="bullet"/>
       <w:lvlText w:val="o"/>
       <w:lvlJc w:val="left"/>
       <w:pPr>
+        <w:tabs>
+          <w:tab w:val="num" w:pos="0"/>
+        </w:tabs>
         <w:ind w:left="5760" w:hanging="360"/>
       </w:pPr>
       <w:rPr>
         <w:rFonts w:ascii="Courier New" w:hAnsi="Courier New" w:cs="Courier New" w:hint="default"/>
       </w:rPr>
     </w:lvl>
-    <w:lvl w:ilvl="8" w:tplc="040C0005" w:tentative="1">
+    <w:lvl w:ilvl="8">
       <w:start w:val="1"/>
       <w:numFmt w:val="bullet"/>
       <w:lvlText w:val=""/>
       <w:lvlJc w:val="left"/>
       <w:pPr>
+        <w:tabs>
+          <w:tab w:val="num" w:pos="0"/>
+        </w:tabs>
         <w:ind w:left="6480" w:hanging="360"/>
       </w:pPr>
       <w:rPr>
-        <w:rFonts w:ascii="Wingdings" w:hAnsi="Wingdings" w:hint="default"/>
+        <w:rFonts w:ascii="Wingdings" w:hAnsi="Wingdings" w:cs="Wingdings" w:hint="default"/>
       </w:rPr>
     </w:lvl>
   </w:abstractNum>
-  <w:num w:numId="1" w16cid:durableId="2064061619">
+  <w:abstractNum w:abstractNumId="7">
+    <w:lvl w:ilvl="0">
+      <w:start w:val="1"/>
+      <w:numFmt w:val="none"/>
+      <w:suff w:val="nothing"/>
+      <w:lvlText w:val=""/>
+      <w:lvlJc w:val="left"/>
+      <w:pPr>
+        <w:tabs>
+          <w:tab w:val="num" w:pos="0"/>
+        </w:tabs>
+        <w:ind w:left="0" w:hanging="0"/>
+      </w:pPr>
+    </w:lvl>
+    <w:lvl w:ilvl="1">
+      <w:start w:val="1"/>
+      <w:numFmt w:val="none"/>
+      <w:suff w:val="nothing"/>
+      <w:lvlText w:val=""/>
+      <w:lvlJc w:val="left"/>
+      <w:pPr>
+        <w:tabs>
+          <w:tab w:val="num" w:pos="0"/>
+        </w:tabs>
+        <w:ind w:left="0" w:hanging="0"/>
+      </w:pPr>
+    </w:lvl>
+    <w:lvl w:ilvl="2">
+      <w:start w:val="1"/>
+      <w:numFmt w:val="none"/>
+      <w:suff w:val="nothing"/>
+      <w:lvlText w:val=""/>
+      <w:lvlJc w:val="left"/>
+      <w:pPr>
+        <w:tabs>
+          <w:tab w:val="num" w:pos="0"/>
+        </w:tabs>
+        <w:ind w:left="0" w:hanging="0"/>
+      </w:pPr>
+    </w:lvl>
+    <w:lvl w:ilvl="3">
+      <w:start w:val="1"/>
+      <w:numFmt w:val="none"/>
+      <w:suff w:val="nothing"/>
+      <w:lvlText w:val=""/>
+      <w:lvlJc w:val="left"/>
+      <w:pPr>
+        <w:tabs>
+          <w:tab w:val="num" w:pos="0"/>
+        </w:tabs>
+        <w:ind w:left="0" w:hanging="0"/>
+      </w:pPr>
+    </w:lvl>
+    <w:lvl w:ilvl="4">
+      <w:start w:val="1"/>
+      <w:numFmt w:val="none"/>
+      <w:suff w:val="nothing"/>
+      <w:lvlText w:val=""/>
+      <w:lvlJc w:val="left"/>
+      <w:pPr>
+        <w:tabs>
+          <w:tab w:val="num" w:pos="0"/>
+        </w:tabs>
+        <w:ind w:left="0" w:hanging="0"/>
+      </w:pPr>
+    </w:lvl>
+    <w:lvl w:ilvl="5">
+      <w:start w:val="1"/>
+      <w:numFmt w:val="none"/>
+      <w:suff w:val="nothing"/>
+      <w:lvlText w:val=""/>
+      <w:lvlJc w:val="left"/>
+      <w:pPr>
+        <w:tabs>
+          <w:tab w:val="num" w:pos="0"/>
+        </w:tabs>
+        <w:ind w:left="0" w:hanging="0"/>
+      </w:pPr>
+    </w:lvl>
+    <w:lvl w:ilvl="6">
+      <w:start w:val="1"/>
+      <w:numFmt w:val="none"/>
+      <w:suff w:val="nothing"/>
+      <w:lvlText w:val=""/>
+      <w:lvlJc w:val="left"/>
+      <w:pPr>
+        <w:tabs>
+          <w:tab w:val="num" w:pos="0"/>
+        </w:tabs>
+        <w:ind w:left="0" w:hanging="0"/>
+      </w:pPr>
+    </w:lvl>
+    <w:lvl w:ilvl="7">
+      <w:start w:val="1"/>
+      <w:numFmt w:val="none"/>
+      <w:suff w:val="nothing"/>
+      <w:lvlText w:val=""/>
+      <w:lvlJc w:val="left"/>
+      <w:pPr>
+        <w:tabs>
+          <w:tab w:val="num" w:pos="0"/>
+        </w:tabs>
+        <w:ind w:left="0" w:hanging="0"/>
+      </w:pPr>
+    </w:lvl>
+    <w:lvl w:ilvl="8">
+      <w:start w:val="1"/>
+      <w:numFmt w:val="none"/>
+      <w:suff w:val="nothing"/>
+      <w:lvlText w:val=""/>
+      <w:lvlJc w:val="left"/>
+      <w:pPr>
+        <w:tabs>
+          <w:tab w:val="num" w:pos="0"/>
+        </w:tabs>
+        <w:ind w:left="0" w:hanging="0"/>
+      </w:pPr>
+    </w:lvl>
+  </w:abstractNum>
+  <w:num w:numId="1">
+    <w:abstractNumId w:val="1"/>
+  </w:num>
+  <w:num w:numId="2">
+    <w:abstractNumId w:val="2"/>
+  </w:num>
+  <w:num w:numId="3">
     <w:abstractNumId w:val="3"/>
   </w:num>
-  <w:num w:numId="2" w16cid:durableId="827551797">
-    <w:abstractNumId w:val="0"/>
-  </w:num>
-  <w:num w:numId="3" w16cid:durableId="693771685">
+  <w:num w:numId="4">
     <w:abstractNumId w:val="4"/>
   </w:num>
-  <w:num w:numId="4" w16cid:durableId="1233350073">
-    <w:abstractNumId w:val="2"/>
-  </w:num>
-  <w:num w:numId="5" w16cid:durableId="1286084144">
+  <w:num w:numId="5">
     <w:abstractNumId w:val="5"/>
   </w:num>
-  <w:num w:numId="6" w16cid:durableId="324358152">
-    <w:abstractNumId w:val="1"/>
+  <w:num w:numId="6">
+    <w:abstractNumId w:val="6"/>
+  </w:num>
+  <w:num w:numId="7">
+    <w:abstractNumId w:val="7"/>
   </w:num>
 </w:numbering>
 </file>
 
 <file path=word/styles.xml><?xml version="1.0" encoding="utf-8"?>
-<w:styles xmlns:mc="http://schemas.openxmlformats.org/markup-compatibility/2006" xmlns:r="http://schemas.openxmlformats.org/officeDocument/2006/relationships" xmlns:w="http://schemas.openxmlformats.org/wordprocessingml/2006/main" xmlns:w14="http://schemas.microsoft.com/office/word/2010/wordml" xmlns:w15="http://schemas.microsoft.com/office/word/2012/wordml" xmlns:w16cex="http://schemas.microsoft.com/office/word/2018/wordml/cex" xmlns:w16cid="http://schemas.microsoft.com/office/word/2016/wordml/cid" xmlns:w16="http://schemas.microsoft.com/office/word/2018/wordml" xmlns:w16sdtdh="http://schemas.microsoft.com/office/word/2020/wordml/sdtdatahash" xmlns:w16se="http://schemas.microsoft.com/office/word/2015/wordml/symex" mc:Ignorable="w14 w15 w16se w16cid w16 w16cex w16sdtdh">
+<w:styles xmlns:w="http://schemas.openxmlformats.org/wordprocessingml/2006/main" xmlns:w14="http://schemas.microsoft.com/office/word/2010/wordml" xmlns:mc="http://schemas.openxmlformats.org/markup-compatibility/2006" mc:Ignorable="w14">
   <w:docDefaults>
     <w:rPrDefault>
       <w:rPr>
-        <w:rFonts w:asciiTheme="minorHAnsi" w:eastAsiaTheme="minorHAnsi" w:hAnsiTheme="minorHAnsi" w:cstheme="minorBidi"/>
+        <w:rFonts w:ascii="Calibri" w:hAnsi="Calibri" w:eastAsia="Calibri" w:cs="" w:asciiTheme="minorHAnsi" w:cstheme="minorBidi" w:eastAsiaTheme="minorHAnsi" w:hAnsiTheme="minorHAnsi"/>
         <w:sz w:val="22"/>
         <w:szCs w:val="22"/>
         <w:lang w:val="fr-FR" w:eastAsia="en-US" w:bidi="ar-SA"/>
@@ -2834,21 +3053,21 @@
     </w:rPrDefault>
     <w:pPrDefault>
       <w:pPr>
-        <w:spacing w:after="160" w:line="259" w:lineRule="auto"/>
+        <w:suppressAutoHyphens w:val="true"/>
       </w:pPr>
     </w:pPrDefault>
   </w:docDefaults>
   <w:latentStyles w:defLockedState="0" w:defUIPriority="99" w:defSemiHidden="0" w:defUnhideWhenUsed="0" w:defQFormat="0" w:count="376">
     <w:lsdException w:name="Normal" w:uiPriority="0" w:qFormat="1"/>
     <w:lsdException w:name="heading 1" w:uiPriority="9" w:qFormat="1"/>
-    <w:lsdException w:name="heading 2" w:semiHidden="1" w:uiPriority="9" w:unhideWhenUsed="1" w:qFormat="1"/>
-    <w:lsdException w:name="heading 3" w:semiHidden="1" w:uiPriority="9" w:unhideWhenUsed="1" w:qFormat="1"/>
-    <w:lsdException w:name="heading 4" w:semiHidden="1" w:uiPriority="9" w:unhideWhenUsed="1" w:qFormat="1"/>
-    <w:lsdException w:name="heading 5" w:semiHidden="1" w:uiPriority="9" w:unhideWhenUsed="1" w:qFormat="1"/>
-    <w:lsdException w:name="heading 6" w:semiHidden="1" w:uiPriority="9" w:unhideWhenUsed="1" w:qFormat="1"/>
-    <w:lsdException w:name="heading 7" w:semiHidden="1" w:uiPriority="9" w:unhideWhenUsed="1" w:qFormat="1"/>
-    <w:lsdException w:name="heading 8" w:semiHidden="1" w:uiPriority="9" w:unhideWhenUsed="1" w:qFormat="1"/>
-    <w:lsdException w:name="heading 9" w:semiHidden="1" w:uiPriority="9" w:unhideWhenUsed="1" w:qFormat="1"/>
+    <w:lsdException w:name="heading 2" w:uiPriority="9" w:semiHidden="1" w:unhideWhenUsed="1" w:qFormat="1"/>
+    <w:lsdException w:name="heading 3" w:uiPriority="9" w:semiHidden="1" w:unhideWhenUsed="1" w:qFormat="1"/>
+    <w:lsdException w:name="heading 4" w:uiPriority="9" w:semiHidden="1" w:unhideWhenUsed="1" w:qFormat="1"/>
+    <w:lsdException w:name="heading 5" w:uiPriority="9" w:semiHidden="1" w:unhideWhenUsed="1" w:qFormat="1"/>
+    <w:lsdException w:name="heading 6" w:uiPriority="9" w:semiHidden="1" w:unhideWhenUsed="1" w:qFormat="1"/>
+    <w:lsdException w:name="heading 7" w:uiPriority="9" w:semiHidden="1" w:unhideWhenUsed="1" w:qFormat="1"/>
+    <w:lsdException w:name="heading 8" w:uiPriority="9" w:semiHidden="1" w:unhideWhenUsed="1" w:qFormat="1"/>
+    <w:lsdException w:name="heading 9" w:uiPriority="9" w:semiHidden="1" w:unhideWhenUsed="1" w:qFormat="1"/>
     <w:lsdException w:name="index 1" w:semiHidden="1" w:unhideWhenUsed="1"/>
     <w:lsdException w:name="index 2" w:semiHidden="1" w:unhideWhenUsed="1"/>
     <w:lsdException w:name="index 3" w:semiHidden="1" w:unhideWhenUsed="1"/>
@@ -2858,22 +3077,22 @@
     <w:lsdException w:name="index 7" w:semiHidden="1" w:unhideWhenUsed="1"/>
     <w:lsdException w:name="index 8" w:semiHidden="1" w:unhideWhenUsed="1"/>
     <w:lsdException w:name="index 9" w:semiHidden="1" w:unhideWhenUsed="1"/>
-    <w:lsdException w:name="toc 1" w:semiHidden="1" w:uiPriority="39" w:unhideWhenUsed="1"/>
-    <w:lsdException w:name="toc 2" w:semiHidden="1" w:uiPriority="39" w:unhideWhenUsed="1"/>
-    <w:lsdException w:name="toc 3" w:semiHidden="1" w:uiPriority="39" w:unhideWhenUsed="1"/>
-    <w:lsdException w:name="toc 4" w:semiHidden="1" w:uiPriority="39" w:unhideWhenUsed="1"/>
-    <w:lsdException w:name="toc 5" w:semiHidden="1" w:uiPriority="39" w:unhideWhenUsed="1"/>
-    <w:lsdException w:name="toc 6" w:semiHidden="1" w:uiPriority="39" w:unhideWhenUsed="1"/>
-    <w:lsdException w:name="toc 7" w:semiHidden="1" w:uiPriority="39" w:unhideWhenUsed="1"/>
-    <w:lsdException w:name="toc 8" w:semiHidden="1" w:uiPriority="39" w:unhideWhenUsed="1"/>
-    <w:lsdException w:name="toc 9" w:semiHidden="1" w:uiPriority="39" w:unhideWhenUsed="1"/>
+    <w:lsdException w:name="toc 1" w:uiPriority="39" w:semiHidden="1" w:unhideWhenUsed="1"/>
+    <w:lsdException w:name="toc 2" w:uiPriority="39" w:semiHidden="1" w:unhideWhenUsed="1"/>
+    <w:lsdException w:name="toc 3" w:uiPriority="39" w:semiHidden="1" w:unhideWhenUsed="1"/>
+    <w:lsdException w:name="toc 4" w:uiPriority="39" w:semiHidden="1" w:unhideWhenUsed="1"/>
+    <w:lsdException w:name="toc 5" w:uiPriority="39" w:semiHidden="1" w:unhideWhenUsed="1"/>
+    <w:lsdException w:name="toc 6" w:uiPriority="39" w:semiHidden="1" w:unhideWhenUsed="1"/>
+    <w:lsdException w:name="toc 7" w:uiPriority="39" w:semiHidden="1" w:unhideWhenUsed="1"/>
+    <w:lsdException w:name="toc 8" w:uiPriority="39" w:semiHidden="1" w:unhideWhenUsed="1"/>
+    <w:lsdException w:name="toc 9" w:uiPriority="39" w:semiHidden="1" w:unhideWhenUsed="1"/>
     <w:lsdException w:name="Normal Indent" w:semiHidden="1" w:unhideWhenUsed="1"/>
     <w:lsdException w:name="footnote text" w:semiHidden="1" w:unhideWhenUsed="1"/>
     <w:lsdException w:name="annotation text" w:semiHidden="1" w:unhideWhenUsed="1"/>
     <w:lsdException w:name="header" w:semiHidden="1" w:unhideWhenUsed="1"/>
     <w:lsdException w:name="footer" w:semiHidden="1" w:unhideWhenUsed="1"/>
     <w:lsdException w:name="index heading" w:semiHidden="1" w:unhideWhenUsed="1"/>
-    <w:lsdException w:name="caption" w:semiHidden="1" w:uiPriority="35" w:unhideWhenUsed="1" w:qFormat="1"/>
+    <w:lsdException w:name="caption" w:uiPriority="35" w:semiHidden="1" w:unhideWhenUsed="1" w:qFormat="1"/>
     <w:lsdException w:name="table of figures" w:semiHidden="1" w:unhideWhenUsed="1"/>
     <w:lsdException w:name="envelope address" w:semiHidden="1" w:unhideWhenUsed="1"/>
     <w:lsdException w:name="envelope return" w:semiHidden="1" w:unhideWhenUsed="1"/>
@@ -2904,7 +3123,7 @@
     <w:lsdException w:name="Title" w:uiPriority="10" w:qFormat="1"/>
     <w:lsdException w:name="Closing" w:semiHidden="1" w:unhideWhenUsed="1"/>
     <w:lsdException w:name="Signature" w:semiHidden="1" w:unhideWhenUsed="1"/>
-    <w:lsdException w:name="Default Paragraph Font" w:semiHidden="1" w:uiPriority="1" w:unhideWhenUsed="1"/>
+    <w:lsdException w:name="Default Paragraph Font" w:uiPriority="1" w:semiHidden="1" w:unhideWhenUsed="1"/>
     <w:lsdException w:name="Body Text" w:semiHidden="1" w:unhideWhenUsed="1"/>
     <w:lsdException w:name="Body Text Indent" w:semiHidden="1" w:unhideWhenUsed="1"/>
     <w:lsdException w:name="List Continue" w:semiHidden="1" w:unhideWhenUsed="1"/>
@@ -3104,8 +3323,8 @@
     <w:lsdException w:name="Subtle Reference" w:uiPriority="31" w:qFormat="1"/>
     <w:lsdException w:name="Intense Reference" w:uiPriority="32" w:qFormat="1"/>
     <w:lsdException w:name="Book Title" w:uiPriority="33" w:qFormat="1"/>
-    <w:lsdException w:name="Bibliography" w:semiHidden="1" w:uiPriority="37" w:unhideWhenUsed="1"/>
-    <w:lsdException w:name="TOC Heading" w:semiHidden="1" w:uiPriority="39" w:unhideWhenUsed="1" w:qFormat="1"/>
+    <w:lsdException w:name="Bibliography" w:uiPriority="37" w:semiHidden="1" w:unhideWhenUsed="1"/>
+    <w:lsdException w:name="TOC Heading" w:uiPriority="39" w:semiHidden="1" w:unhideWhenUsed="1" w:qFormat="1"/>
     <w:lsdException w:name="Plain Table 1" w:uiPriority="41"/>
     <w:lsdException w:name="Plain Table 2" w:uiPriority="42"/>
     <w:lsdException w:name="Plain Table 3" w:uiPriority="43"/>
@@ -3216,15 +3435,162 @@
     <w:lsdException w:name="Unresolved Mention" w:semiHidden="1" w:unhideWhenUsed="1"/>
     <w:lsdException w:name="Smart Link" w:semiHidden="1" w:unhideWhenUsed="1"/>
   </w:latentStyles>
-  <w:style w:type="paragraph" w:default="1" w:styleId="Normal">
+  <w:style w:type="paragraph" w:styleId="Normal" w:default="1">
     <w:name w:val="Normal"/>
     <w:qFormat/>
+    <w:pPr>
+      <w:widowControl/>
+      <w:bidi w:val="0"/>
+      <w:spacing w:lineRule="auto" w:line="259" w:before="0" w:after="160"/>
+      <w:jc w:val="left"/>
+    </w:pPr>
+    <w:rPr>
+      <w:rFonts w:ascii="Calibri" w:hAnsi="Calibri" w:eastAsia="Calibri" w:cs="" w:asciiTheme="minorHAnsi" w:cstheme="minorBidi" w:eastAsiaTheme="minorHAnsi" w:hAnsiTheme="minorHAnsi"/>
+      <w:color w:val="auto"/>
+      <w:kern w:val="0"/>
+      <w:sz w:val="22"/>
+      <w:szCs w:val="22"/>
+      <w:lang w:val="fr-FR" w:eastAsia="en-US" w:bidi="ar-SA"/>
+    </w:rPr>
   </w:style>
-  <w:style w:type="character" w:default="1" w:styleId="DefaultParagraphFont">
+  <w:style w:type="character" w:styleId="DefaultParagraphFont" w:default="1">
     <w:name w:val="Default Paragraph Font"/>
     <w:uiPriority w:val="1"/>
     <w:semiHidden/>
     <w:unhideWhenUsed/>
+    <w:qFormat/>
+    <w:rPr/>
+  </w:style>
+  <w:style w:type="character" w:styleId="HTMLPreformattedChar" w:customStyle="1">
+    <w:name w:val="HTML Preformatted Char"/>
+    <w:basedOn w:val="DefaultParagraphFont"/>
+    <w:link w:val="HTMLPreformatted"/>
+    <w:uiPriority w:val="99"/>
+    <w:semiHidden/>
+    <w:qFormat/>
+    <w:rsid w:val="00ff59da"/>
+    <w:rPr>
+      <w:rFonts w:ascii="Courier New" w:hAnsi="Courier New" w:eastAsia="Times New Roman" w:cs="Courier New"/>
+      <w:sz w:val="20"/>
+      <w:szCs w:val="20"/>
+      <w:lang w:eastAsia="fr-FR"/>
+    </w:rPr>
+  </w:style>
+  <w:style w:type="paragraph" w:styleId="Titre">
+    <w:name w:val="Titre"/>
+    <w:basedOn w:val="Normal"/>
+    <w:next w:val="Corpsdetexte"/>
+    <w:qFormat/>
+    <w:pPr>
+      <w:keepNext w:val="true"/>
+      <w:spacing w:before="240" w:after="120"/>
+    </w:pPr>
+    <w:rPr>
+      <w:rFonts w:ascii="Liberation Sans" w:hAnsi="Liberation Sans" w:eastAsia="Noto Sans CJK SC" w:cs="Noto Sans Devanagari"/>
+      <w:sz w:val="28"/>
+      <w:szCs w:val="28"/>
+    </w:rPr>
+  </w:style>
+  <w:style w:type="paragraph" w:styleId="Corpsdetexte">
+    <w:name w:val="Body Text"/>
+    <w:basedOn w:val="Normal"/>
+    <w:pPr>
+      <w:spacing w:lineRule="auto" w:line="276" w:before="0" w:after="140"/>
+    </w:pPr>
+    <w:rPr/>
+  </w:style>
+  <w:style w:type="paragraph" w:styleId="Liste">
+    <w:name w:val="List"/>
+    <w:basedOn w:val="Corpsdetexte"/>
+    <w:pPr/>
+    <w:rPr>
+      <w:rFonts w:cs="Noto Sans Devanagari"/>
+    </w:rPr>
+  </w:style>
+  <w:style w:type="paragraph" w:styleId="Lgende">
+    <w:name w:val="Caption"/>
+    <w:basedOn w:val="Normal"/>
+    <w:qFormat/>
+    <w:pPr>
+      <w:suppressLineNumbers/>
+      <w:spacing w:before="120" w:after="120"/>
+    </w:pPr>
+    <w:rPr>
+      <w:rFonts w:cs="Noto Sans Devanagari"/>
+      <w:i/>
+      <w:iCs/>
+      <w:sz w:val="24"/>
+      <w:szCs w:val="24"/>
+    </w:rPr>
+  </w:style>
+  <w:style w:type="paragraph" w:styleId="Index">
+    <w:name w:val="Index"/>
+    <w:basedOn w:val="Normal"/>
+    <w:qFormat/>
+    <w:pPr>
+      <w:suppressLineNumbers/>
+    </w:pPr>
+    <w:rPr>
+      <w:rFonts w:cs="Noto Sans Devanagari"/>
+    </w:rPr>
+  </w:style>
+  <w:style w:type="paragraph" w:styleId="ListParagraph">
+    <w:name w:val="List Paragraph"/>
+    <w:basedOn w:val="Normal"/>
+    <w:uiPriority w:val="34"/>
+    <w:qFormat/>
+    <w:rsid w:val="004b33b8"/>
+    <w:pPr>
+      <w:spacing w:before="0" w:after="160"/>
+      <w:ind w:left="720" w:hanging="0"/>
+      <w:contextualSpacing/>
+    </w:pPr>
+    <w:rPr/>
+  </w:style>
+  <w:style w:type="paragraph" w:styleId="HTMLPreformatted">
+    <w:name w:val="HTML Preformatted"/>
+    <w:basedOn w:val="Normal"/>
+    <w:link w:val="HTMLPreformattedChar"/>
+    <w:uiPriority w:val="99"/>
+    <w:semiHidden/>
+    <w:unhideWhenUsed/>
+    <w:qFormat/>
+    <w:rsid w:val="00ff59da"/>
+    <w:pPr>
+      <w:tabs>
+        <w:tab w:val="clear" w:pos="708"/>
+        <w:tab w:val="left" w:pos="916" w:leader="none"/>
+        <w:tab w:val="left" w:pos="1832" w:leader="none"/>
+        <w:tab w:val="left" w:pos="2748" w:leader="none"/>
+        <w:tab w:val="left" w:pos="3664" w:leader="none"/>
+        <w:tab w:val="left" w:pos="4580" w:leader="none"/>
+        <w:tab w:val="left" w:pos="5496" w:leader="none"/>
+        <w:tab w:val="left" w:pos="6412" w:leader="none"/>
+        <w:tab w:val="left" w:pos="7328" w:leader="none"/>
+        <w:tab w:val="left" w:pos="8244" w:leader="none"/>
+        <w:tab w:val="left" w:pos="9160" w:leader="none"/>
+        <w:tab w:val="left" w:pos="10076" w:leader="none"/>
+        <w:tab w:val="left" w:pos="10992" w:leader="none"/>
+        <w:tab w:val="left" w:pos="11908" w:leader="none"/>
+        <w:tab w:val="left" w:pos="12824" w:leader="none"/>
+        <w:tab w:val="left" w:pos="13740" w:leader="none"/>
+        <w:tab w:val="left" w:pos="14656" w:leader="none"/>
+      </w:tabs>
+      <w:spacing w:lineRule="auto" w:line="240" w:before="0" w:after="0"/>
+    </w:pPr>
+    <w:rPr>
+      <w:rFonts w:ascii="Courier New" w:hAnsi="Courier New" w:eastAsia="Times New Roman" w:cs="Courier New"/>
+      <w:sz w:val="20"/>
+      <w:szCs w:val="20"/>
+      <w:lang w:eastAsia="fr-FR"/>
+    </w:rPr>
+  </w:style>
+  <w:style w:type="numbering" w:styleId="NoList" w:default="1">
+    <w:name w:val="No List"/>
+    <w:uiPriority w:val="99"/>
+    <w:semiHidden/>
+    <w:unhideWhenUsed/>
+    <w:qFormat/>
   </w:style>
   <w:style w:type="table" w:default="1" w:styleId="TableNormal">
     <w:name w:val="Normal Table"/>
@@ -3240,73 +3606,6 @@
         <w:right w:w="108" w:type="dxa"/>
       </w:tblCellMar>
     </w:tblPr>
-  </w:style>
-  <w:style w:type="numbering" w:default="1" w:styleId="NoList">
-    <w:name w:val="No List"/>
-    <w:uiPriority w:val="99"/>
-    <w:semiHidden/>
-    <w:unhideWhenUsed/>
-  </w:style>
-  <w:style w:type="paragraph" w:styleId="ListParagraph">
-    <w:name w:val="List Paragraph"/>
-    <w:basedOn w:val="Normal"/>
-    <w:uiPriority w:val="34"/>
-    <w:qFormat/>
-    <w:rsid w:val="004B33B8"/>
-    <w:pPr>
-      <w:ind w:left="720"/>
-      <w:contextualSpacing/>
-    </w:pPr>
-  </w:style>
-  <w:style w:type="paragraph" w:styleId="HTMLPreformatted">
-    <w:name w:val="HTML Preformatted"/>
-    <w:basedOn w:val="Normal"/>
-    <w:link w:val="HTMLPreformattedChar"/>
-    <w:uiPriority w:val="99"/>
-    <w:semiHidden/>
-    <w:unhideWhenUsed/>
-    <w:rsid w:val="00FF59DA"/>
-    <w:pPr>
-      <w:tabs>
-        <w:tab w:val="left" w:pos="916"/>
-        <w:tab w:val="left" w:pos="1832"/>
-        <w:tab w:val="left" w:pos="2748"/>
-        <w:tab w:val="left" w:pos="3664"/>
-        <w:tab w:val="left" w:pos="4580"/>
-        <w:tab w:val="left" w:pos="5496"/>
-        <w:tab w:val="left" w:pos="6412"/>
-        <w:tab w:val="left" w:pos="7328"/>
-        <w:tab w:val="left" w:pos="8244"/>
-        <w:tab w:val="left" w:pos="9160"/>
-        <w:tab w:val="left" w:pos="10076"/>
-        <w:tab w:val="left" w:pos="10992"/>
-        <w:tab w:val="left" w:pos="11908"/>
-        <w:tab w:val="left" w:pos="12824"/>
-        <w:tab w:val="left" w:pos="13740"/>
-        <w:tab w:val="left" w:pos="14656"/>
-      </w:tabs>
-      <w:spacing w:after="0" w:line="240" w:lineRule="auto"/>
-    </w:pPr>
-    <w:rPr>
-      <w:rFonts w:ascii="Courier New" w:eastAsia="Times New Roman" w:hAnsi="Courier New" w:cs="Courier New"/>
-      <w:sz w:val="20"/>
-      <w:szCs w:val="20"/>
-      <w:lang w:eastAsia="fr-FR"/>
-    </w:rPr>
-  </w:style>
-  <w:style w:type="character" w:customStyle="1" w:styleId="HTMLPreformattedChar">
-    <w:name w:val="HTML Preformatted Char"/>
-    <w:basedOn w:val="DefaultParagraphFont"/>
-    <w:link w:val="HTMLPreformatted"/>
-    <w:uiPriority w:val="99"/>
-    <w:semiHidden/>
-    <w:rsid w:val="00FF59DA"/>
-    <w:rPr>
-      <w:rFonts w:ascii="Courier New" w:eastAsia="Times New Roman" w:hAnsi="Courier New" w:cs="Courier New"/>
-      <w:sz w:val="20"/>
-      <w:szCs w:val="20"/>
-      <w:lang w:eastAsia="fr-FR"/>
-    </w:rPr>
   </w:style>
 </w:styles>
 </file>

</xml_diff>